<commit_message>
added: english and dmm files
</commit_message>
<xml_diff>
--- a/дмм/ИонинДА_РПЗ.docx
+++ b/дмм/ИонинДА_РПЗ.docx
@@ -728,7 +728,7 @@
         <w:jc w:val="left"/>
         <w:rPr>
           <w:rFonts w:eastAsia="Times New Roman"/>
-          <w:lang w:val="en-US" w:eastAsia="ru-RU"/>
+          <w:lang w:eastAsia="ru-RU"/>
         </w:rPr>
       </w:pPr>
       <w:r>
@@ -741,7 +741,7 @@
       <w:r>
         <w:rPr>
           <w:rFonts w:eastAsia="Times New Roman"/>
-          <w:lang w:val="en-US" w:eastAsia="ru-RU"/>
+          <w:lang w:eastAsia="ru-RU"/>
         </w:rPr>
         <w:t>.1</w:t>
       </w:r>
@@ -1703,11 +1703,6 @@
     </w:p>
     <w:p>
       <w:pPr>
-        <w:pStyle w:val="aff8"/>
-      </w:pPr>
-    </w:p>
-    <w:p>
-      <w:pPr>
         <w:pStyle w:val="afc"/>
       </w:pPr>
       <w:r>
@@ -3371,7 +3366,6 @@
                 <w:sz w:val="24"/>
                 <w:szCs w:val="24"/>
               </w:rPr>
-              <w:lastRenderedPageBreak/>
               <w:t>Безлюфтовое</w:t>
             </w:r>
             <w:proofErr w:type="spellEnd"/>
@@ -3438,6 +3432,14 @@
       </w:r>
       <w:r>
         <w:t xml:space="preserve">, мощность нагрузки будет большой для шаговых двигателей. В таких условиях лучше всего подойдут Асинхронные тактируемые двигатели. </w:t>
+      </w:r>
+      <w:proofErr w:type="gramStart"/>
+      <w:r>
+        <w:t>Кроме того</w:t>
+      </w:r>
+      <w:proofErr w:type="gramEnd"/>
+      <w:r>
+        <w:t xml:space="preserve"> у них достаточно простое крепление и невысокая цена.</w:t>
       </w:r>
     </w:p>
     <w:p>
@@ -3568,9 +3570,6 @@
     <w:p>
       <w:pPr>
         <w:pStyle w:val="afc"/>
-        <w:rPr>
-          <w:lang w:val="en-US"/>
-        </w:rPr>
       </w:pPr>
       <w:r>
         <w:lastRenderedPageBreak/>
@@ -3654,25 +3653,28 @@
         <w:t xml:space="preserve">много недостатков, но в нем удачно выбран двигатель. </w:t>
       </w:r>
       <w:r>
-        <w:t xml:space="preserve">Установка </w:t>
-      </w:r>
-      <w:r>
-        <w:t>валов</w:t>
-      </w:r>
-      <w:r>
-        <w:t xml:space="preserve"> не учитывает </w:t>
-      </w:r>
-      <w:r>
-        <w:t>принцип ограничения поворотов</w:t>
+        <w:t xml:space="preserve">Установка валов не учитывает </w:t>
+      </w:r>
+      <w:r>
+        <w:t xml:space="preserve">принцип </w:t>
+      </w:r>
+      <w:r>
+        <w:t>минимизации погрешности</w:t>
       </w:r>
       <w:r>
         <w:t>, накладывая дополнительные связи на конструкцию</w:t>
       </w:r>
       <w:r>
-        <w:t xml:space="preserve">. На выходном валу сложное крепление в 2 подшипника в одну пластину </w:t>
-      </w:r>
-      <w:r>
-        <w:t>с дублированием базирования</w:t>
+        <w:t xml:space="preserve">. </w:t>
+      </w:r>
+      <w:r>
+        <w:t xml:space="preserve">Модуль передачи выходного вала маленький. </w:t>
+      </w:r>
+      <w:r>
+        <w:t>На выходном валу сложное крепление в 2 подшипника в одну пластин</w:t>
+      </w:r>
+      <w:r>
+        <w:t>у</w:t>
       </w:r>
       <w:r>
         <w:t xml:space="preserve">. Все подшипники в конструкции разные. </w:t>
@@ -3747,7 +3749,10 @@
       </w:pPr>
       <w:r>
         <w:lastRenderedPageBreak/>
-        <w:t xml:space="preserve">Данная модель построена на одной плате, что негативно влияет на точность и сложность конструкции, используется </w:t>
+        <w:t>Данная модель построена на одной плате, что негативно влияет на точность и сложность конструкции</w:t>
+      </w:r>
+      <w:r>
+        <w:t xml:space="preserve">. </w:t>
       </w:r>
     </w:p>
     <w:p>
@@ -4775,14 +4780,7 @@
                   <w:rFonts w:ascii="Cambria Math" w:hAnsi="Cambria Math"/>
                   <w:lang w:val="en-US"/>
                 </w:rPr>
-                <m:t>ξ</m:t>
-              </m:r>
-              <m:r>
-                <w:rPr>
-                  <w:rFonts w:ascii="Cambria Math" w:hAnsi="Cambria Math"/>
-                  <w:lang w:val="en-US"/>
-                </w:rPr>
-                <m:t>⋅</m:t>
+                <m:t>ξ⋅</m:t>
               </m:r>
               <m:r>
                 <w:rPr>

</xml_diff>

<commit_message>
TAU: Updated: minor changes
</commit_message>
<xml_diff>
--- a/дмм/ИонинДА_РПЗ.docx
+++ b/дмм/ИонинДА_РПЗ.docx
@@ -3437,11 +3437,9 @@
       <w:r>
         <w:t xml:space="preserve">, мощность нагрузки будет большой для шаговых двигателей. В таких условиях лучше всего подойдут Асинхронные тактируемые двигатели. </w:t>
       </w:r>
-      <w:proofErr w:type="gramStart"/>
-      <w:r>
-        <w:t>Кроме того</w:t>
-      </w:r>
-      <w:proofErr w:type="gramEnd"/>
+      <w:r>
+        <w:t>Кроме того,</w:t>
+      </w:r>
       <w:r>
         <w:t xml:space="preserve"> у них достаточно простое крепление и невысокая цена.</w:t>
       </w:r>
@@ -3819,7 +3817,19 @@
           <w:rPr>
             <w:rStyle w:val="a6"/>
           </w:rPr>
-          <w:t>http://www.servomh.ru/mufty/predohranitelnie/frikcionnye</w:t>
+          <w:t>http://www.servomh.ru/mufty/predo</w:t>
+        </w:r>
+        <w:r>
+          <w:rPr>
+            <w:rStyle w:val="a6"/>
+          </w:rPr>
+          <w:t>h</w:t>
+        </w:r>
+        <w:r>
+          <w:rPr>
+            <w:rStyle w:val="a6"/>
+          </w:rPr>
+          <w:t>ranitelnie/frikcionnye</w:t>
         </w:r>
       </w:hyperlink>
       <w:r>
@@ -7342,22 +7352,7 @@
         <w:pStyle w:val="afc"/>
       </w:pPr>
       <w:r>
-        <w:t xml:space="preserve">Цель расчета: </w:t>
-      </w:r>
-      <w:r>
-        <w:t>разработка кинематической схемы привода,</w:t>
-      </w:r>
-      <w:r>
-        <w:t xml:space="preserve"> </w:t>
-      </w:r>
-      <w:r>
-        <w:t>разбиение передаточного отношения, определения числа зубьев зубчатых</w:t>
-      </w:r>
-      <w:r>
-        <w:t xml:space="preserve"> </w:t>
-      </w:r>
-      <w:r>
-        <w:t>колес.</w:t>
+        <w:t>Цель расчета: разработка кинематической схемы привода, разбиение передаточного отношения, определения числа зубьев зубчатых колес.</w:t>
       </w:r>
     </w:p>
     <w:p>
@@ -7778,9 +7773,6 @@
     <w:p>
       <w:pPr>
         <w:pStyle w:val="afc"/>
-        <w:rPr>
-          <w:lang w:val="en-US"/>
-        </w:rPr>
       </w:pPr>
       <m:oMath>
         <m:sSub>
@@ -7825,9 +7817,6 @@
     <w:p>
       <w:pPr>
         <w:pStyle w:val="afc"/>
-        <w:rPr>
-          <w:lang w:val="en-US"/>
-        </w:rPr>
       </w:pPr>
       <m:oMath>
         <m:sSub>
@@ -7872,7 +7861,6 @@
       <w:r>
         <w:rPr>
           <w:rFonts w:eastAsiaTheme="minorEastAsia"/>
-          <w:lang w:val="en-US"/>
         </w:rPr>
         <w:t xml:space="preserve"> </w:t>
       </w:r>
@@ -7880,16 +7868,10 @@
         <w:t xml:space="preserve">= 7,5. .10 выберем </w:t>
       </w:r>
       <w:r>
-        <w:rPr>
-          <w:lang w:val="en-US"/>
-        </w:rPr>
         <w:t>10</w:t>
       </w:r>
       <w:r>
-        <w:t>;</w:t>
-      </w:r>
-      <w:r>
-        <w:t xml:space="preserve"> </w:t>
+        <w:t xml:space="preserve">; </w:t>
       </w:r>
     </w:p>
     <w:p>
@@ -7905,7 +7887,6 @@
         <w:pStyle w:val="afc"/>
         <w:rPr>
           <w:rFonts w:eastAsiaTheme="minorEastAsia"/>
-          <w:lang w:val="en-US"/>
         </w:rPr>
       </w:pPr>
       <m:oMath>
@@ -7918,7 +7899,6 @@
         <m:r>
           <w:rPr>
             <w:rFonts w:ascii="Cambria Math" w:hAnsi="Cambria Math"/>
-            <w:lang w:val="en-US"/>
           </w:rPr>
           <m:t>=</m:t>
         </m:r>
@@ -7959,7 +7939,6 @@
                 <m:r>
                   <w:rPr>
                     <w:rFonts w:ascii="Cambria Math" w:hAnsi="Cambria Math"/>
-                    <w:lang w:val="en-US"/>
                   </w:rPr>
                   <m:t xml:space="preserve">478 </m:t>
                 </m:r>
@@ -7993,7 +7972,6 @@
                 <m:r>
                   <w:rPr>
                     <w:rFonts w:ascii="Cambria Math" w:hAnsi="Cambria Math"/>
-                    <w:lang w:val="en-US"/>
                   </w:rPr>
                   <m:t>10</m:t>
                 </m:r>
@@ -8004,7 +7982,6 @@
         <m:r>
           <w:rPr>
             <w:rFonts w:ascii="Cambria Math" w:hAnsi="Cambria Math"/>
-            <w:lang w:val="en-US"/>
           </w:rPr>
           <m:t>=2.67 ≈3</m:t>
         </m:r>
@@ -8012,7 +7989,6 @@
       <w:r>
         <w:rPr>
           <w:rFonts w:eastAsiaTheme="minorEastAsia"/>
-          <w:lang w:val="en-US"/>
         </w:rPr>
         <w:t xml:space="preserve"> </w:t>
       </w:r>
@@ -8487,19 +8463,7 @@
           <w:rPr>
             <w:rFonts w:ascii="Cambria Math" w:eastAsiaTheme="minorEastAsia" w:hAnsi="Cambria Math"/>
           </w:rPr>
-          <m:t>[17</m:t>
-        </m:r>
-        <m:r>
-          <w:rPr>
-            <w:rFonts w:ascii="Cambria Math" w:eastAsiaTheme="minorEastAsia" w:hAnsi="Cambria Math"/>
-          </w:rPr>
-          <m:t>…</m:t>
-        </m:r>
-        <m:r>
-          <w:rPr>
-            <w:rFonts w:ascii="Cambria Math" w:eastAsiaTheme="minorEastAsia" w:hAnsi="Cambria Math"/>
-          </w:rPr>
-          <m:t xml:space="preserve"> 30]</m:t>
+          <m:t>[17… 30]</m:t>
         </m:r>
       </m:oMath>
     </w:p>
@@ -8762,9 +8726,6 @@
     <w:p>
       <w:pPr>
         <w:pStyle w:val="aff3"/>
-        <w:rPr>
-          <w:lang w:val="en-US"/>
-        </w:rPr>
       </w:pPr>
       <w:r>
         <w:t>Таблица 4. Числа зубьев колес редуктора</w:t>
@@ -9177,13 +9138,7 @@
         <w:t>5</w:t>
       </w:r>
       <w:r>
-        <w:t xml:space="preserve">. </w:t>
-      </w:r>
-      <w:r>
-        <w:t>Уточненные п</w:t>
-      </w:r>
-      <w:r>
-        <w:t>ередаточные отношения</w:t>
+        <w:t>. Уточненные передаточные отношения</w:t>
       </w:r>
     </w:p>
     <w:tbl>
@@ -9916,16 +9871,7 @@
                       <w:rPr>
                         <w:rFonts w:ascii="Cambria Math" w:hAnsi="Cambria Math"/>
                       </w:rPr>
-                      <m:t>1</m:t>
-                    </m:r>
-                    <m:r>
-                      <m:rPr>
-                        <m:sty m:val="p"/>
-                      </m:rPr>
-                      <w:rPr>
-                        <w:rFonts w:ascii="Cambria Math" w:hAnsi="Cambria Math"/>
-                      </w:rPr>
-                      <m:t>20</m:t>
+                      <m:t>120</m:t>
                     </m:r>
                   </m:num>
                   <m:den>
@@ -9966,16 +9912,7 @@
                       <w:rPr>
                         <w:rFonts w:ascii="Cambria Math" w:hAnsi="Cambria Math"/>
                       </w:rPr>
-                      <m:t>1</m:t>
-                    </m:r>
-                    <m:r>
-                      <m:rPr>
-                        <m:sty m:val="p"/>
-                      </m:rPr>
-                      <w:rPr>
-                        <w:rFonts w:ascii="Cambria Math" w:hAnsi="Cambria Math"/>
-                      </w:rPr>
-                      <m:t>60</m:t>
+                      <m:t>160</m:t>
                     </m:r>
                   </m:num>
                   <m:den>
@@ -10039,17 +9976,7 @@
                     <w:rFonts w:ascii="Cambria Math" w:hAnsi="Cambria Math"/>
                     <w:lang w:val="en-US"/>
                   </w:rPr>
-                  <m:t>=</m:t>
-                </m:r>
-                <m:r>
-                  <m:rPr>
-                    <m:sty m:val="p"/>
-                  </m:rPr>
-                  <w:rPr>
-                    <w:rFonts w:ascii="Cambria Math" w:hAnsi="Cambria Math"/>
-                    <w:lang w:val="en-US"/>
-                  </w:rPr>
-                  <m:t>480</m:t>
+                  <m:t>=480</m:t>
                 </m:r>
               </m:oMath>
             </m:oMathPara>
@@ -10105,9 +10032,6 @@
         <w:pStyle w:val="aff6"/>
       </w:pPr>
       <m:oMathPara>
-        <m:oMathParaPr>
-          <m:jc m:val="center"/>
-        </m:oMathParaPr>
         <m:oMath>
           <m:r>
             <m:rPr>
@@ -10167,27 +10091,7 @@
                       <w:rFonts w:ascii="Cambria Math" w:hAnsi="Cambria Math"/>
                       <w:lang w:val="en-US"/>
                     </w:rPr>
-                    <m:t>478</m:t>
-                  </m:r>
-                  <m:r>
-                    <m:rPr>
-                      <m:sty m:val="p"/>
-                    </m:rPr>
-                    <w:rPr>
-                      <w:rFonts w:ascii="Cambria Math" w:hAnsi="Cambria Math"/>
-                      <w:lang w:val="en-US"/>
-                    </w:rPr>
-                    <m:t>-</m:t>
-                  </m:r>
-                  <m:r>
-                    <m:rPr>
-                      <m:sty m:val="p"/>
-                    </m:rPr>
-                    <w:rPr>
-                      <w:rFonts w:ascii="Cambria Math" w:hAnsi="Cambria Math"/>
-                      <w:lang w:val="en-US"/>
-                    </w:rPr>
-                    <m:t>480</m:t>
+                    <m:t>478-480</m:t>
                   </m:r>
                 </m:e>
               </m:d>
@@ -10213,27 +10117,7 @@
               <w:rFonts w:ascii="Cambria Math" w:hAnsi="Cambria Math"/>
               <w:lang w:val="en-US"/>
             </w:rPr>
-            <m:t>=</m:t>
-          </m:r>
-          <m:r>
-            <m:rPr>
-              <m:sty m:val="p"/>
-            </m:rPr>
-            <w:rPr>
-              <w:rFonts w:ascii="Cambria Math" w:hAnsi="Cambria Math"/>
-              <w:lang w:val="en-US"/>
-            </w:rPr>
-            <m:t>0.</m:t>
-          </m:r>
-          <m:r>
-            <m:rPr>
-              <m:sty m:val="p"/>
-            </m:rPr>
-            <w:rPr>
-              <w:rFonts w:ascii="Cambria Math" w:hAnsi="Cambria Math"/>
-              <w:lang w:val="en-US"/>
-            </w:rPr>
-            <m:t>4</m:t>
+            <m:t>=0.4</m:t>
           </m:r>
           <m:r>
             <m:rPr>
@@ -10249,37 +10133,2370 @@
     </w:p>
     <w:p>
       <w:pPr>
-        <w:spacing w:after="160" w:line="259" w:lineRule="auto"/>
-        <w:ind w:firstLine="0"/>
+        <w:pStyle w:val="afc"/>
+      </w:pPr>
+      <w:r>
+        <w:t xml:space="preserve">Такое отклонение не превышает допустимую [&lt;10%]. В таком случае можно считать выбранные значения чисел зубьев колеса и шестерни подходящими. </w:t>
+      </w:r>
+    </w:p>
+    <w:p>
+      <w:pPr>
+        <w:pStyle w:val="afc"/>
+      </w:pPr>
+      <w:r>
+        <w:t xml:space="preserve">Кинематическая схема приведена на рисунке </w:t>
+      </w:r>
+      <w:r>
+        <w:t>3</w:t>
+      </w:r>
+      <w:r>
+        <w:t>.</w:t>
+      </w:r>
+      <w:r>
+        <w:t>1:</w:t>
+      </w:r>
+    </w:p>
+    <w:p>
+      <w:pPr>
+        <w:pStyle w:val="aff1"/>
+        <w:rPr>
+          <w:lang w:val="en-US"/>
+        </w:rPr>
+      </w:pPr>
+      <w:r>
+        <w:rPr>
+          <w:noProof/>
+          <w:lang w:val="en-US"/>
+        </w:rPr>
+        <w:drawing>
+          <wp:inline distT="0" distB="0" distL="0" distR="0">
+            <wp:extent cx="3186953" cy="2323607"/>
+            <wp:effectExtent l="0" t="0" r="1270" b="635"/>
+            <wp:docPr id="1142083215" name="Рисунок 1"/>
+            <wp:cNvGraphicFramePr>
+              <a:graphicFrameLocks xmlns:a="http://schemas.openxmlformats.org/drawingml/2006/main" noChangeAspect="1"/>
+            </wp:cNvGraphicFramePr>
+            <a:graphic xmlns:a="http://schemas.openxmlformats.org/drawingml/2006/main">
+              <a:graphicData uri="http://schemas.openxmlformats.org/drawingml/2006/picture">
+                <pic:pic xmlns:pic="http://schemas.openxmlformats.org/drawingml/2006/picture">
+                  <pic:nvPicPr>
+                    <pic:cNvPr id="1142083215" name="Рисунок 1142083215"/>
+                    <pic:cNvPicPr/>
+                  </pic:nvPicPr>
+                  <pic:blipFill>
+                    <a:blip r:embed="rId17" cstate="print">
+                      <a:extLst>
+                        <a:ext uri="{28A0092B-C50C-407E-A947-70E740481C1C}">
+                          <a14:useLocalDpi xmlns:a14="http://schemas.microsoft.com/office/drawing/2010/main" val="0"/>
+                        </a:ext>
+                      </a:extLst>
+                    </a:blip>
+                    <a:stretch>
+                      <a:fillRect/>
+                    </a:stretch>
+                  </pic:blipFill>
+                  <pic:spPr>
+                    <a:xfrm>
+                      <a:off x="0" y="0"/>
+                      <a:ext cx="3204269" cy="2336232"/>
+                    </a:xfrm>
+                    <a:prstGeom prst="rect">
+                      <a:avLst/>
+                    </a:prstGeom>
+                  </pic:spPr>
+                </pic:pic>
+              </a:graphicData>
+            </a:graphic>
+          </wp:inline>
+        </w:drawing>
+      </w:r>
+    </w:p>
+    <w:p>
+      <w:pPr>
+        <w:pStyle w:val="aff1"/>
+      </w:pPr>
+      <w:r>
+        <w:t xml:space="preserve">Рисунок 3.1. </w:t>
+      </w:r>
+      <w:r>
+        <w:t>Кинематическая схема</w:t>
+      </w:r>
+    </w:p>
+    <w:p>
+      <w:pPr>
+        <w:pStyle w:val="aff1"/>
+      </w:pPr>
+    </w:p>
+    <w:p>
+      <w:pPr>
+        <w:pStyle w:val="-"/>
+        <w:numPr>
+          <w:ilvl w:val="0"/>
+          <w:numId w:val="25"/>
+        </w:numPr>
+      </w:pPr>
+      <w:r>
+        <w:lastRenderedPageBreak/>
+        <w:t>Силовой расчет</w:t>
+      </w:r>
+    </w:p>
+    <w:p>
+      <w:pPr>
+        <w:pStyle w:val="afc"/>
+      </w:pPr>
+      <w:r>
+        <w:t>Целью силового расчёта является определение возникающих в каждой передаче моментов.</w:t>
+      </w:r>
+    </w:p>
+    <w:p>
+      <w:pPr>
+        <w:pStyle w:val="afc"/>
+      </w:pPr>
+      <w:r>
+        <w:t>Моменты рассчитываются по формуле:</w:t>
+      </w:r>
+    </w:p>
+    <w:p>
+      <w:pPr>
+        <w:pStyle w:val="afc"/>
+        <w:rPr>
+          <w:rFonts w:eastAsiaTheme="minorEastAsia"/>
+          <w:i/>
+        </w:rPr>
+      </w:pPr>
+      <m:oMathPara>
+        <m:oMath>
+          <m:r>
+            <m:rPr>
+              <m:sty m:val="p"/>
+            </m:rPr>
+            <w:rPr>
+              <w:rFonts w:ascii="Cambria Math" w:eastAsiaTheme="minorEastAsia" w:hAnsi="Cambria Math"/>
+            </w:rPr>
+            <m:t>M</m:t>
+          </m:r>
+          <m:r>
+            <m:rPr>
+              <m:nor/>
+            </m:rPr>
+            <w:rPr>
+              <w:vertAlign w:val="subscript"/>
+            </w:rPr>
+            <m:t>ведущ</m:t>
+          </m:r>
+          <m:r>
+            <m:rPr>
+              <m:sty m:val="p"/>
+            </m:rPr>
+            <w:rPr>
+              <w:rFonts w:ascii="Cambria Math"/>
+              <w:vertAlign w:val="subscript"/>
+            </w:rPr>
+            <m:t>=</m:t>
+          </m:r>
+          <m:f>
+            <m:fPr>
+              <m:ctrlPr>
+                <w:rPr>
+                  <w:rFonts w:ascii="Cambria Math"/>
+                  <w:vertAlign w:val="subscript"/>
+                </w:rPr>
+              </m:ctrlPr>
+            </m:fPr>
+            <m:num>
+              <m:r>
+                <m:rPr>
+                  <m:sty m:val="p"/>
+                </m:rPr>
+                <w:rPr>
+                  <w:rFonts w:ascii="Cambria Math" w:eastAsiaTheme="minorEastAsia" w:hAnsi="Cambria Math"/>
+                </w:rPr>
+                <m:t>M</m:t>
+              </m:r>
+              <m:r>
+                <m:rPr>
+                  <m:nor/>
+                </m:rPr>
+                <w:rPr>
+                  <w:vertAlign w:val="subscript"/>
+                </w:rPr>
+                <m:t>ведом</m:t>
+              </m:r>
+            </m:num>
+            <m:den>
+              <m:r>
+                <m:rPr>
+                  <m:sty m:val="p"/>
+                </m:rPr>
+                <w:rPr>
+                  <w:rFonts w:ascii="Cambria Math" w:hAnsi="Cambria Math"/>
+                  <w:lang w:val="en-US"/>
+                </w:rPr>
+                <m:t>i</m:t>
+              </m:r>
+              <m:r>
+                <m:rPr>
+                  <m:nor/>
+                </m:rPr>
+                <w:rPr>
+                  <w:rFonts w:ascii="Cambria Math" w:hAnsiTheme="majorHAnsi"/>
+                  <w:vertAlign w:val="subscript"/>
+                  <w:lang w:val="en-US"/>
+                </w:rPr>
+                <m:t>j</m:t>
+              </m:r>
+              <m:r>
+                <m:rPr>
+                  <m:sty m:val="p"/>
+                </m:rPr>
+                <w:rPr>
+                  <w:rFonts w:ascii="Cambria Math" w:hAnsi="Cambria Math"/>
+                  <w:vertAlign w:val="subscript"/>
+                </w:rPr>
+                <m:t>·</m:t>
+              </m:r>
+              <m:r>
+                <m:rPr>
+                  <m:sty m:val="p"/>
+                </m:rPr>
+                <w:rPr>
+                  <w:rFonts w:ascii="Cambria Math" w:hAnsi="Cambria Math"/>
+                  <w:vertAlign w:val="subscript"/>
+                  <w:lang w:val="en-US"/>
+                </w:rPr>
+                <m:t>η</m:t>
+              </m:r>
+              <m:r>
+                <m:rPr>
+                  <m:nor/>
+                </m:rPr>
+                <w:rPr>
+                  <w:rFonts w:ascii="Cambria Math" w:hAnsi="Cambria Math"/>
+                  <w:vertAlign w:val="subscript"/>
+                  <w:lang w:val="en-US"/>
+                </w:rPr>
+                <m:t>j</m:t>
+              </m:r>
+              <m:r>
+                <m:rPr>
+                  <m:sty m:val="p"/>
+                </m:rPr>
+                <w:rPr>
+                  <w:rFonts w:ascii="Cambria Math" w:hAnsi="Cambria Math"/>
+                  <w:vertAlign w:val="subscript"/>
+                </w:rPr>
+                <m:t>·</m:t>
+              </m:r>
+              <m:r>
+                <m:rPr>
+                  <m:sty m:val="p"/>
+                </m:rPr>
+                <w:rPr>
+                  <w:rFonts w:ascii="Cambria Math" w:hAnsi="Cambria Math"/>
+                  <w:vertAlign w:val="subscript"/>
+                  <w:lang w:val="en-US"/>
+                </w:rPr>
+                <m:t>η</m:t>
+              </m:r>
+              <m:r>
+                <m:rPr>
+                  <m:nor/>
+                </m:rPr>
+                <w:rPr>
+                  <w:rFonts w:ascii="Cambria Math" w:hAnsi="Cambria Math"/>
+                  <w:vertAlign w:val="subscript"/>
+                </w:rPr>
+                <m:t>подш</m:t>
+              </m:r>
+            </m:den>
+          </m:f>
+          <m:r>
+            <w:rPr>
+              <w:rFonts w:ascii="Cambria Math" w:hAnsi="Cambria Math"/>
+            </w:rPr>
+            <m:t xml:space="preserve"> </m:t>
+          </m:r>
+        </m:oMath>
+      </m:oMathPara>
+    </w:p>
+    <w:p>
+      <w:pPr>
+        <w:pStyle w:val="afc"/>
+      </w:pPr>
+      <w:r>
+        <w:t xml:space="preserve">где </w:t>
+      </w:r>
+      <m:oMath>
+        <m:sSub>
+          <m:sSubPr>
+            <m:ctrlPr>
+              <w:rPr>
+                <w:rStyle w:val="aff7"/>
+                <w:rFonts w:ascii="Cambria Math" w:hAnsi="Cambria Math"/>
+                <w:i/>
+              </w:rPr>
+            </m:ctrlPr>
+          </m:sSubPr>
+          <m:e>
+            <m:r>
+              <w:rPr>
+                <w:rStyle w:val="aff7"/>
+                <w:rFonts w:ascii="Cambria Math" w:hAnsi="Cambria Math"/>
+              </w:rPr>
+              <m:t>M</m:t>
+            </m:r>
+          </m:e>
+          <m:sub>
+            <m:r>
+              <w:rPr>
+                <w:rStyle w:val="aff7"/>
+                <w:rFonts w:ascii="Cambria Math" w:hAnsi="Cambria Math"/>
+              </w:rPr>
+              <m:t>ведущ</m:t>
+            </m:r>
+          </m:sub>
+        </m:sSub>
+      </m:oMath>
+      <w:r>
+        <w:t xml:space="preserve"> — момент на ведущем звене;</w:t>
+      </w:r>
+    </w:p>
+    <w:p>
+      <w:pPr>
+        <w:pStyle w:val="afc"/>
+      </w:pPr>
+      <m:oMath>
+        <m:sSub>
+          <m:sSubPr>
+            <m:ctrlPr>
+              <w:rPr>
+                <w:rFonts w:ascii="Cambria Math" w:hAnsi="Cambria Math"/>
+                <w:i/>
+              </w:rPr>
+            </m:ctrlPr>
+          </m:sSubPr>
+          <m:e>
+            <m:r>
+              <w:rPr>
+                <w:rFonts w:ascii="Cambria Math" w:hAnsi="Cambria Math"/>
+              </w:rPr>
+              <m:t>M</m:t>
+            </m:r>
+          </m:e>
+          <m:sub>
+            <m:r>
+              <w:rPr>
+                <w:rFonts w:ascii="Cambria Math" w:hAnsi="Cambria Math"/>
+              </w:rPr>
+              <m:t>ведом</m:t>
+            </m:r>
+          </m:sub>
+        </m:sSub>
+      </m:oMath>
+      <w:r>
+        <w:t xml:space="preserve"> — момент на ведомом звене;</w:t>
+      </w:r>
+    </w:p>
+    <w:p>
+      <w:pPr>
+        <w:pStyle w:val="afc"/>
+      </w:pPr>
+      <m:oMath>
+        <m:sSub>
+          <m:sSubPr>
+            <m:ctrlPr>
+              <w:rPr>
+                <w:rFonts w:ascii="Cambria Math" w:hAnsi="Cambria Math"/>
+                <w:i/>
+              </w:rPr>
+            </m:ctrlPr>
+          </m:sSubPr>
+          <m:e>
+            <m:r>
+              <w:rPr>
+                <w:rFonts w:ascii="Cambria Math" w:hAnsi="Cambria Math"/>
+                <w:lang w:val="en-US"/>
+              </w:rPr>
+              <m:t>i</m:t>
+            </m:r>
+            <m:ctrlPr>
+              <w:rPr>
+                <w:rFonts w:ascii="Cambria Math" w:hAnsi="Cambria Math"/>
+                <w:i/>
+                <w:lang w:val="en-US"/>
+              </w:rPr>
+            </m:ctrlPr>
+          </m:e>
+          <m:sub>
+            <m:r>
+              <w:rPr>
+                <w:rFonts w:ascii="Cambria Math" w:hAnsi="Cambria Math"/>
+              </w:rPr>
+              <m:t>j</m:t>
+            </m:r>
+          </m:sub>
+        </m:sSub>
+      </m:oMath>
+      <w:r>
+        <w:t xml:space="preserve"> — передаточное отношение ступени;</w:t>
+      </w:r>
+    </w:p>
+    <w:p>
+      <w:pPr>
+        <w:pStyle w:val="afc"/>
+      </w:pPr>
+      <m:oMath>
+        <m:sSub>
+          <m:sSubPr>
+            <m:ctrlPr>
+              <w:rPr>
+                <w:rFonts w:ascii="Cambria Math" w:hAnsi="Cambria Math"/>
+                <w:i/>
+              </w:rPr>
+            </m:ctrlPr>
+          </m:sSubPr>
+          <m:e>
+            <m:r>
+              <w:rPr>
+                <w:rFonts w:ascii="Cambria Math" w:hAnsi="Cambria Math"/>
+              </w:rPr>
+              <m:t>η</m:t>
+            </m:r>
+          </m:e>
+          <m:sub>
+            <m:r>
+              <w:rPr>
+                <w:rFonts w:ascii="Cambria Math" w:hAnsi="Cambria Math"/>
+              </w:rPr>
+              <m:t>j</m:t>
+            </m:r>
+          </m:sub>
+        </m:sSub>
+        <m:r>
+          <w:rPr>
+            <w:rFonts w:ascii="Cambria Math" w:hAnsi="Cambria Math"/>
+          </w:rPr>
+          <m:t xml:space="preserve"> </m:t>
+        </m:r>
+      </m:oMath>
+      <w:r>
+        <w:t>— КПД передачи;</w:t>
+      </w:r>
+    </w:p>
+    <w:p>
+      <w:pPr>
+        <w:pStyle w:val="afc"/>
+        <w:rPr>
+          <w:lang w:val="en-US"/>
+        </w:rPr>
+      </w:pPr>
+      <m:oMath>
+        <m:sSub>
+          <m:sSubPr>
+            <m:ctrlPr>
+              <w:rPr>
+                <w:rFonts w:ascii="Cambria Math" w:hAnsi="Cambria Math"/>
+                <w:i/>
+              </w:rPr>
+            </m:ctrlPr>
+          </m:sSubPr>
+          <m:e>
+            <m:r>
+              <w:rPr>
+                <w:rFonts w:ascii="Cambria Math" w:hAnsi="Cambria Math"/>
+              </w:rPr>
+              <m:t>η</m:t>
+            </m:r>
+          </m:e>
+          <m:sub>
+            <m:r>
+              <w:rPr>
+                <w:rFonts w:ascii="Cambria Math" w:hAnsi="Cambria Math"/>
+              </w:rPr>
+              <m:t>подш</m:t>
+            </m:r>
+          </m:sub>
+        </m:sSub>
+      </m:oMath>
+      <w:r>
+        <w:rPr>
+          <w:rFonts w:eastAsiaTheme="minorEastAsia"/>
+          <w:lang w:val="en-US"/>
+        </w:rPr>
+        <w:t xml:space="preserve"> </w:t>
+      </w:r>
+      <w:r>
+        <w:t xml:space="preserve"> — КПД подшипников.</w:t>
+      </w:r>
+    </w:p>
+    <w:p>
+      <w:pPr>
+        <w:pStyle w:val="afc"/>
+      </w:pPr>
+      <w:r>
+        <w:t>Общий момент нагрузки рассчитывается по формуле:</w:t>
+      </w:r>
+    </w:p>
+    <w:p>
+      <w:pPr>
+        <w:rPr>
+          <w:rFonts w:eastAsiaTheme="minorEastAsia"/>
+        </w:rPr>
+      </w:pPr>
+      <m:oMathPara>
+        <m:oMath>
+          <m:eqArr>
+            <m:eqArrPr>
+              <m:maxDist m:val="1"/>
+              <m:ctrlPr>
+                <w:rPr>
+                  <w:rFonts w:ascii="Cambria Math" w:eastAsiaTheme="minorEastAsia" w:hAnsi="Cambria Math"/>
+                  <w:i/>
+                  <w:vertAlign w:val="subscript"/>
+                </w:rPr>
+              </m:ctrlPr>
+            </m:eqArrPr>
+            <m:e>
+              <m:sSub>
+                <m:sSubPr>
+                  <m:ctrlPr>
+                    <w:rPr>
+                      <w:rFonts w:ascii="Cambria Math" w:hAnsi="Cambria Math"/>
+                      <w:i/>
+                    </w:rPr>
+                  </m:ctrlPr>
+                </m:sSubPr>
+                <m:e>
+                  <m:r>
+                    <w:rPr>
+                      <w:rFonts w:ascii="Cambria Math" w:hAnsi="Cambria Math"/>
+                    </w:rPr>
+                    <m:t>М</m:t>
+                  </m:r>
+                </m:e>
+                <m:sub>
+                  <m:r>
+                    <w:rPr>
+                      <w:rFonts w:ascii="Cambria Math" w:hAnsi="Cambria Math"/>
+                    </w:rPr>
+                    <m:t>Σ</m:t>
+                  </m:r>
+                </m:sub>
+              </m:sSub>
+              <m:r>
+                <w:rPr>
+                  <w:rFonts w:ascii="Cambria Math" w:hAnsi="Cambria Math"/>
+                </w:rPr>
+                <m:t>=</m:t>
+              </m:r>
+              <m:sSub>
+                <m:sSubPr>
+                  <m:ctrlPr>
+                    <w:rPr>
+                      <w:rFonts w:ascii="Cambria Math" w:hAnsi="Cambria Math"/>
+                      <w:i/>
+                    </w:rPr>
+                  </m:ctrlPr>
+                </m:sSubPr>
+                <m:e>
+                  <m:r>
+                    <w:rPr>
+                      <w:rFonts w:ascii="Cambria Math" w:hAnsi="Cambria Math"/>
+                    </w:rPr>
+                    <m:t>М</m:t>
+                  </m:r>
+                </m:e>
+                <m:sub>
+                  <m:r>
+                    <w:rPr>
+                      <w:rFonts w:ascii="Cambria Math" w:hAnsi="Cambria Math"/>
+                    </w:rPr>
+                    <m:t>н</m:t>
+                  </m:r>
+                </m:sub>
+              </m:sSub>
+              <m:r>
+                <w:rPr>
+                  <w:rFonts w:ascii="Cambria Math" w:hAnsi="Cambria Math"/>
+                </w:rPr>
+                <m:t>+</m:t>
+              </m:r>
+              <m:sSub>
+                <m:sSubPr>
+                  <m:ctrlPr>
+                    <w:rPr>
+                      <w:rFonts w:ascii="Cambria Math" w:hAnsi="Cambria Math"/>
+                      <w:i/>
+                    </w:rPr>
+                  </m:ctrlPr>
+                </m:sSubPr>
+                <m:e>
+                  <m:r>
+                    <w:rPr>
+                      <w:rFonts w:ascii="Cambria Math" w:hAnsi="Cambria Math"/>
+                    </w:rPr>
+                    <m:t>М</m:t>
+                  </m:r>
+                </m:e>
+                <m:sub>
+                  <m:r>
+                    <w:rPr>
+                      <w:rFonts w:ascii="Cambria Math" w:hAnsi="Cambria Math"/>
+                    </w:rPr>
+                    <m:t>д</m:t>
+                  </m:r>
+                </m:sub>
+              </m:sSub>
+              <m:r>
+                <w:rPr>
+                  <w:rFonts w:ascii="Cambria Math" w:hAnsi="Cambria Math"/>
+                </w:rPr>
+                <m:t>=</m:t>
+              </m:r>
+              <m:sSub>
+                <m:sSubPr>
+                  <m:ctrlPr>
+                    <w:rPr>
+                      <w:rFonts w:ascii="Cambria Math" w:hAnsi="Cambria Math"/>
+                      <w:i/>
+                    </w:rPr>
+                  </m:ctrlPr>
+                </m:sSubPr>
+                <m:e>
+                  <m:r>
+                    <w:rPr>
+                      <w:rFonts w:ascii="Cambria Math" w:hAnsi="Cambria Math"/>
+                    </w:rPr>
+                    <m:t>М</m:t>
+                  </m:r>
+                </m:e>
+                <m:sub>
+                  <m:r>
+                    <w:rPr>
+                      <w:rFonts w:ascii="Cambria Math" w:hAnsi="Cambria Math"/>
+                    </w:rPr>
+                    <m:t>н</m:t>
+                  </m:r>
+                </m:sub>
+              </m:sSub>
+              <m:r>
+                <w:rPr>
+                  <w:rFonts w:ascii="Cambria Math" w:hAnsi="Cambria Math"/>
+                </w:rPr>
+                <m:t>+</m:t>
+              </m:r>
+              <m:r>
+                <m:rPr>
+                  <m:sty m:val="p"/>
+                </m:rPr>
+                <w:rPr>
+                  <w:rFonts w:ascii="Cambria Math" w:hAnsi="Cambria Math"/>
+                  <w:vertAlign w:val="subscript"/>
+                </w:rPr>
+                <m:t xml:space="preserve"> </m:t>
+              </m:r>
+              <m:r>
+                <w:rPr>
+                  <w:rFonts w:ascii="Cambria Math" w:hAnsi="Cambria Math"/>
+                  <w:vertAlign w:val="subscript"/>
+                  <w:lang w:val="en-US"/>
+                </w:rPr>
+                <m:t>J</m:t>
+              </m:r>
+              <m:r>
+                <m:rPr>
+                  <m:nor/>
+                </m:rPr>
+                <w:rPr>
+                  <w:rFonts w:ascii="Cambria Math" w:hAnsi="Cambria Math"/>
+                  <w:vertAlign w:val="subscript"/>
+                </w:rPr>
+                <m:t>н</m:t>
+              </m:r>
+              <m:r>
+                <m:rPr>
+                  <m:sty m:val="p"/>
+                </m:rPr>
+                <w:rPr>
+                  <w:rFonts w:ascii="Cambria Math" w:hAnsi="Cambria Math"/>
+                  <w:vertAlign w:val="subscript"/>
+                </w:rPr>
+                <m:t>·ε</m:t>
+              </m:r>
+              <m:r>
+                <m:rPr>
+                  <m:nor/>
+                </m:rPr>
+                <w:rPr>
+                  <w:rFonts w:ascii="Cambria Math" w:hAnsi="Cambria Math"/>
+                  <w:vertAlign w:val="subscript"/>
+                </w:rPr>
+                <m:t>н</m:t>
+              </m:r>
+              <m:r>
+                <w:rPr>
+                  <w:rFonts w:ascii="Cambria Math" w:hAnsi="Cambria Math"/>
+                </w:rPr>
+                <m:t>#</m:t>
+              </m:r>
+              <m:d>
+                <m:dPr>
+                  <m:ctrlPr>
+                    <w:rPr>
+                      <w:rFonts w:ascii="Cambria Math" w:eastAsiaTheme="minorEastAsia" w:hAnsi="Cambria Math"/>
+                      <w:i/>
+                      <w:vertAlign w:val="subscript"/>
+                    </w:rPr>
+                  </m:ctrlPr>
+                </m:dPr>
+                <m:e>
+                  <m:r>
+                    <w:rPr>
+                      <w:rFonts w:ascii="Cambria Math" w:eastAsiaTheme="minorEastAsia" w:hAnsi="Cambria Math"/>
+                      <w:vertAlign w:val="subscript"/>
+                    </w:rPr>
+                    <m:t>3.2</m:t>
+                  </m:r>
+                </m:e>
+              </m:d>
+              <m:ctrlPr>
+                <w:rPr>
+                  <w:rFonts w:ascii="Cambria Math" w:hAnsi="Cambria Math"/>
+                  <w:i/>
+                </w:rPr>
+              </m:ctrlPr>
+            </m:e>
+          </m:eqArr>
+        </m:oMath>
+      </m:oMathPara>
+    </w:p>
+    <w:p>
+      <w:pPr>
+        <w:pStyle w:val="afc"/>
+      </w:pPr>
+      <w:r>
+        <w:t xml:space="preserve">где </w:t>
+      </w:r>
+      <m:oMath>
+        <m:sSub>
+          <m:sSubPr>
+            <m:ctrlPr>
+              <w:rPr>
+                <w:rFonts w:ascii="Cambria Math" w:hAnsi="Cambria Math"/>
+                <w:i/>
+              </w:rPr>
+            </m:ctrlPr>
+          </m:sSubPr>
+          <m:e>
+            <m:r>
+              <w:rPr>
+                <w:rFonts w:ascii="Cambria Math" w:hAnsi="Cambria Math"/>
+              </w:rPr>
+              <m:t>М</m:t>
+            </m:r>
+          </m:e>
+          <m:sub>
+            <m:r>
+              <w:rPr>
+                <w:rFonts w:ascii="Cambria Math" w:hAnsi="Cambria Math"/>
+              </w:rPr>
+              <m:t>н</m:t>
+            </m:r>
+          </m:sub>
+        </m:sSub>
+      </m:oMath>
+      <w:r>
+        <w:t xml:space="preserve"> – момент нагрузки;</w:t>
+      </w:r>
+    </w:p>
+    <w:p>
+      <w:pPr>
+        <w:pStyle w:val="afc"/>
+      </w:pPr>
+      <m:oMath>
+        <m:sSub>
+          <m:sSubPr>
+            <m:ctrlPr>
+              <w:rPr>
+                <w:rFonts w:ascii="Cambria Math" w:hAnsi="Cambria Math"/>
+                <w:i/>
+              </w:rPr>
+            </m:ctrlPr>
+          </m:sSubPr>
+          <m:e>
+            <m:r>
+              <w:rPr>
+                <w:rFonts w:ascii="Cambria Math" w:hAnsi="Cambria Math"/>
+              </w:rPr>
+              <m:t>М</m:t>
+            </m:r>
+          </m:e>
+          <m:sub>
+            <m:r>
+              <w:rPr>
+                <w:rFonts w:ascii="Cambria Math" w:hAnsi="Cambria Math"/>
+              </w:rPr>
+              <m:t>д</m:t>
+            </m:r>
+          </m:sub>
+        </m:sSub>
+      </m:oMath>
+      <w:r>
+        <w:t xml:space="preserve"> – динамический момент нагрузки;</w:t>
+      </w:r>
+    </w:p>
+    <w:p>
+      <w:pPr>
+        <w:pStyle w:val="afc"/>
+      </w:pPr>
+      <m:oMath>
+        <m:sSub>
+          <m:sSubPr>
+            <m:ctrlPr>
+              <w:rPr>
+                <w:rFonts w:ascii="Cambria Math" w:hAnsi="Cambria Math"/>
+                <w:i/>
+                <w:vertAlign w:val="subscript"/>
+                <w:lang w:val="en-US"/>
+              </w:rPr>
+            </m:ctrlPr>
+          </m:sSubPr>
+          <m:e>
+            <m:r>
+              <w:rPr>
+                <w:rFonts w:ascii="Cambria Math" w:hAnsi="Cambria Math"/>
+                <w:vertAlign w:val="subscript"/>
+                <w:lang w:val="en-US"/>
+              </w:rPr>
+              <m:t>J</m:t>
+            </m:r>
+          </m:e>
+          <m:sub>
+            <m:r>
+              <w:rPr>
+                <w:rFonts w:ascii="Cambria Math" w:hAnsi="Cambria Math"/>
+                <w:vertAlign w:val="subscript"/>
+              </w:rPr>
+              <m:t>н</m:t>
+            </m:r>
+          </m:sub>
+        </m:sSub>
+        <m:r>
+          <w:rPr>
+            <w:rFonts w:ascii="Cambria Math" w:hAnsi="Cambria Math"/>
+            <w:vertAlign w:val="subscript"/>
+          </w:rPr>
+          <m:t xml:space="preserve"> </m:t>
+        </m:r>
+      </m:oMath>
+      <w:r>
+        <w:t xml:space="preserve"> – момент инерции нагрузки;</w:t>
+      </w:r>
+    </w:p>
+    <w:p>
+      <w:pPr>
+        <w:pStyle w:val="afc"/>
+      </w:pPr>
+      <m:oMath>
+        <m:sSub>
+          <m:sSubPr>
+            <m:ctrlPr>
+              <w:rPr>
+                <w:rFonts w:ascii="Cambria Math" w:hAnsi="Cambria Math"/>
+                <w:i/>
+                <w:lang w:val="en-US"/>
+              </w:rPr>
+            </m:ctrlPr>
+          </m:sSubPr>
+          <m:e>
+            <m:r>
+              <w:rPr>
+                <w:rFonts w:ascii="Cambria Math" w:hAnsi="Cambria Math"/>
+                <w:lang w:val="en-US"/>
+              </w:rPr>
+              <m:t>ε</m:t>
+            </m:r>
+          </m:e>
+          <m:sub>
+            <m:r>
+              <w:rPr>
+                <w:rFonts w:ascii="Cambria Math" w:hAnsi="Cambria Math"/>
+              </w:rPr>
+              <m:t>н</m:t>
+            </m:r>
+          </m:sub>
+        </m:sSub>
+      </m:oMath>
+      <w:r>
+        <w:t xml:space="preserve"> –угловое ускорение вращения выходного вала.</w:t>
+      </w:r>
+    </w:p>
+    <w:p>
+      <w:pPr>
+        <w:pStyle w:val="afc"/>
+      </w:pPr>
+      <w:r>
+        <w:t>Примем КПД подшипника равным 0.99, а кпд передачи 0.98</w:t>
+      </w:r>
+    </w:p>
+    <w:p>
+      <w:pPr>
+        <w:pStyle w:val="afc"/>
+      </w:pPr>
+      <w:r>
+        <w:t>Расчет общего момента нагрузки:</w:t>
+      </w:r>
+    </w:p>
+    <w:p>
+      <w:pPr>
+        <w:rPr>
+          <w:rFonts w:eastAsiaTheme="minorEastAsia"/>
+          <w:i/>
+        </w:rPr>
+      </w:pPr>
+      <m:oMathPara>
+        <m:oMath>
+          <m:sSub>
+            <m:sSubPr>
+              <m:ctrlPr>
+                <w:rPr>
+                  <w:rFonts w:ascii="Cambria Math" w:hAnsi="Cambria Math"/>
+                  <w:i/>
+                </w:rPr>
+              </m:ctrlPr>
+            </m:sSubPr>
+            <m:e>
+              <m:r>
+                <w:rPr>
+                  <w:rFonts w:ascii="Cambria Math" w:hAnsi="Cambria Math"/>
+                </w:rPr>
+                <m:t>М</m:t>
+              </m:r>
+            </m:e>
+            <m:sub>
+              <m:r>
+                <w:rPr>
+                  <w:rFonts w:ascii="Cambria Math" w:hAnsi="Cambria Math"/>
+                </w:rPr>
+                <m:t>Σ</m:t>
+              </m:r>
+            </m:sub>
+          </m:sSub>
+          <m:r>
+            <w:rPr>
+              <w:rFonts w:ascii="Cambria Math" w:hAnsi="Cambria Math"/>
+            </w:rPr>
+            <m:t>=0.</m:t>
+          </m:r>
+          <m:r>
+            <w:rPr>
+              <w:rFonts w:ascii="Cambria Math" w:hAnsi="Cambria Math"/>
+            </w:rPr>
+            <m:t>3</m:t>
+          </m:r>
+          <m:r>
+            <w:rPr>
+              <w:rFonts w:ascii="Cambria Math" w:hAnsi="Cambria Math"/>
+            </w:rPr>
+            <m:t>+</m:t>
+          </m:r>
+          <m:r>
+            <m:rPr>
+              <m:sty m:val="p"/>
+            </m:rPr>
+            <w:rPr>
+              <w:rFonts w:ascii="Cambria Math" w:hAnsi="Cambria Math"/>
+              <w:vertAlign w:val="subscript"/>
+            </w:rPr>
+            <m:t xml:space="preserve"> </m:t>
+          </m:r>
+          <m:r>
+            <w:rPr>
+              <w:rFonts w:ascii="Cambria Math" w:hAnsi="Cambria Math"/>
+              <w:vertAlign w:val="subscript"/>
+              <w:lang w:val="en-US"/>
+            </w:rPr>
+            <m:t>0.1</m:t>
+          </m:r>
+          <m:r>
+            <m:rPr>
+              <m:sty m:val="p"/>
+            </m:rPr>
+            <w:rPr>
+              <w:rFonts w:ascii="Cambria Math" w:hAnsi="Cambria Math"/>
+              <w:vertAlign w:val="subscript"/>
+            </w:rPr>
+            <m:t>·</m:t>
+          </m:r>
+          <m:r>
+            <m:rPr>
+              <m:sty m:val="p"/>
+            </m:rPr>
+            <w:rPr>
+              <w:rFonts w:ascii="Cambria Math" w:hAnsi="Cambria Math"/>
+              <w:vertAlign w:val="subscript"/>
+            </w:rPr>
+            <m:t>5</m:t>
+          </m:r>
+          <m:r>
+            <w:rPr>
+              <w:rFonts w:ascii="Cambria Math" w:eastAsiaTheme="minorEastAsia" w:hAnsi="Cambria Math"/>
+              <w:lang w:val="en-US"/>
+            </w:rPr>
+            <m:t>=</m:t>
+          </m:r>
+          <m:r>
+            <w:rPr>
+              <w:rFonts w:ascii="Cambria Math" w:eastAsiaTheme="minorEastAsia" w:hAnsi="Cambria Math"/>
+              <w:lang w:val="en-US"/>
+            </w:rPr>
+            <m:t>0.8</m:t>
+          </m:r>
+          <m:r>
+            <w:rPr>
+              <w:rFonts w:ascii="Cambria Math" w:eastAsiaTheme="minorEastAsia" w:hAnsi="Cambria Math"/>
+              <w:lang w:val="en-US"/>
+            </w:rPr>
+            <m:t xml:space="preserve"> </m:t>
+          </m:r>
+          <m:r>
+            <w:rPr>
+              <w:rFonts w:ascii="Cambria Math" w:eastAsiaTheme="minorEastAsia" w:hAnsi="Cambria Math"/>
+            </w:rPr>
+            <m:t>НМ=</m:t>
+          </m:r>
+          <m:r>
+            <w:rPr>
+              <w:rFonts w:ascii="Cambria Math" w:eastAsiaTheme="minorEastAsia" w:hAnsi="Cambria Math"/>
+            </w:rPr>
+            <m:t>8</m:t>
+          </m:r>
+          <m:r>
+            <w:rPr>
+              <w:rFonts w:ascii="Cambria Math" w:eastAsiaTheme="minorEastAsia" w:hAnsi="Cambria Math"/>
+            </w:rPr>
+            <m:t>00Нмм</m:t>
+          </m:r>
+        </m:oMath>
+      </m:oMathPara>
+    </w:p>
+    <w:p>
+      <w:pPr>
+        <w:pStyle w:val="afc"/>
+      </w:pPr>
+      <w:r>
+        <w:t>Расчет моментов в каждой передачи:</w:t>
+      </w:r>
+    </w:p>
+    <w:bookmarkStart w:id="11" w:name="_Toc507062326"/>
+    <w:bookmarkStart w:id="12" w:name="_Toc507062764"/>
+    <w:p>
+      <w:pPr>
         <w:contextualSpacing w:val="0"/>
-        <w:jc w:val="left"/>
-        <w:rPr>
+        <w:rPr>
+          <w:rFonts w:eastAsia="Times New Roman"/>
+          <w:i/>
+        </w:rPr>
+      </w:pPr>
+      <m:oMathPara>
+        <m:oMath>
+          <m:sSub>
+            <m:sSubPr>
+              <m:ctrlPr>
+                <w:rPr>
+                  <w:rFonts w:ascii="Cambria Math" w:eastAsia="Calibri" w:hAnsi="Cambria Math"/>
+                  <w:i/>
+                </w:rPr>
+              </m:ctrlPr>
+            </m:sSubPr>
+            <m:e>
+              <m:r>
+                <w:rPr>
+                  <w:rFonts w:ascii="Cambria Math" w:eastAsia="Calibri" w:hAnsi="Cambria Math"/>
+                </w:rPr>
+                <m:t>М</m:t>
+              </m:r>
+            </m:e>
+            <m:sub>
+              <m:r>
+                <w:rPr>
+                  <w:rFonts w:ascii="Cambria Math" w:eastAsia="Calibri" w:hAnsi="Cambria Math"/>
+                  <w:lang w:val="en-US"/>
+                </w:rPr>
+                <m:t>I</m:t>
+              </m:r>
+              <m:r>
+                <w:rPr>
+                  <w:rFonts w:ascii="Cambria Math" w:eastAsia="Calibri" w:hAnsi="Cambria Math"/>
+                  <w:lang w:val="en-US"/>
+                </w:rPr>
+                <m:t>V</m:t>
+              </m:r>
+              <m:r>
+                <w:rPr>
+                  <w:rFonts w:ascii="Cambria Math" w:eastAsia="Calibri" w:hAnsi="Cambria Math"/>
+                </w:rPr>
+                <m:t>Σ</m:t>
+              </m:r>
+            </m:sub>
+          </m:sSub>
+          <m:r>
+            <w:rPr>
+              <w:rFonts w:ascii="Cambria Math" w:eastAsia="Calibri" w:hAnsi="Cambria Math"/>
+            </w:rPr>
+            <m:t>=</m:t>
+          </m:r>
+          <m:f>
+            <m:fPr>
+              <m:ctrlPr>
+                <w:rPr>
+                  <w:rFonts w:ascii="Cambria Math" w:eastAsia="Times New Roman" w:hAnsi="Cambria Math"/>
+                  <w:i/>
+                </w:rPr>
+              </m:ctrlPr>
+            </m:fPr>
+            <m:num>
+              <m:sSub>
+                <m:sSubPr>
+                  <m:ctrlPr>
+                    <w:rPr>
+                      <w:rFonts w:ascii="Cambria Math" w:eastAsia="Calibri" w:hAnsi="Cambria Math"/>
+                      <w:i/>
+                    </w:rPr>
+                  </m:ctrlPr>
+                </m:sSubPr>
+                <m:e>
+                  <m:r>
+                    <w:rPr>
+                      <w:rFonts w:ascii="Cambria Math" w:eastAsia="Calibri" w:hAnsi="Cambria Math"/>
+                    </w:rPr>
+                    <m:t>М</m:t>
+                  </m:r>
+                </m:e>
+                <m:sub>
+                  <m:r>
+                    <w:rPr>
+                      <w:rFonts w:ascii="Cambria Math" w:eastAsia="Calibri" w:hAnsi="Cambria Math"/>
+                    </w:rPr>
+                    <m:t>Σ</m:t>
+                  </m:r>
+                </m:sub>
+              </m:sSub>
+              <m:ctrlPr>
+                <w:rPr>
+                  <w:rFonts w:ascii="Cambria Math" w:eastAsia="Times New Roman" w:hAnsi="Cambria Math"/>
+                  <w:i/>
+                  <w:iCs/>
+                </w:rPr>
+              </m:ctrlPr>
+            </m:num>
+            <m:den>
+              <m:r>
+                <m:rPr>
+                  <m:sty m:val="p"/>
+                </m:rPr>
+                <w:rPr>
+                  <w:rFonts w:ascii="Cambria Math" w:eastAsia="Calibri" w:hAnsi="Cambria Math"/>
+                  <w:vertAlign w:val="subscript"/>
+                  <w:lang w:val="en-US"/>
+                </w:rPr>
+                <m:t>η</m:t>
+              </m:r>
+              <m:r>
+                <m:rPr>
+                  <m:nor/>
+                </m:rPr>
+                <w:rPr>
+                  <w:rFonts w:ascii="Cambria Math" w:eastAsia="Calibri" w:hAnsi="Cambria Math"/>
+                  <w:vertAlign w:val="subscript"/>
+                </w:rPr>
+                <m:t>подш</m:t>
+              </m:r>
+            </m:den>
+          </m:f>
+          <m:r>
+            <w:rPr>
+              <w:rFonts w:ascii="Cambria Math" w:eastAsia="Times New Roman" w:hAnsi="Cambria Math"/>
+            </w:rPr>
+            <m:t>=</m:t>
+          </m:r>
+          <m:f>
+            <m:fPr>
+              <m:ctrlPr>
+                <w:rPr>
+                  <w:rFonts w:ascii="Cambria Math" w:eastAsia="Times New Roman" w:hAnsi="Cambria Math"/>
+                  <w:i/>
+                </w:rPr>
+              </m:ctrlPr>
+            </m:fPr>
+            <m:num>
+              <m:r>
+                <w:rPr>
+                  <w:rFonts w:ascii="Cambria Math" w:eastAsia="Times New Roman" w:hAnsi="Cambria Math"/>
+                </w:rPr>
+                <m:t>0</m:t>
+              </m:r>
+              <m:r>
+                <w:rPr>
+                  <w:rFonts w:ascii="Cambria Math" w:eastAsia="Times New Roman" w:hAnsi="Cambria Math"/>
+                  <w:lang w:val="en-US"/>
+                </w:rPr>
+                <m:t>.8</m:t>
+              </m:r>
+            </m:num>
+            <m:den>
+              <m:r>
+                <w:rPr>
+                  <w:rFonts w:ascii="Cambria Math" w:eastAsia="Times New Roman" w:hAnsi="Cambria Math"/>
+                </w:rPr>
+                <m:t>0.99</m:t>
+              </m:r>
+            </m:den>
+          </m:f>
+          <m:r>
+            <w:rPr>
+              <w:rFonts w:ascii="Cambria Math" w:eastAsia="Times New Roman" w:hAnsi="Cambria Math"/>
+            </w:rPr>
+            <m:t>=</m:t>
+          </m:r>
+          <m:r>
+            <w:rPr>
+              <w:rFonts w:ascii="Cambria Math" w:eastAsia="Times New Roman" w:hAnsi="Cambria Math"/>
+            </w:rPr>
+            <m:t>0</m:t>
+          </m:r>
+          <m:r>
+            <w:rPr>
+              <w:rFonts w:ascii="Cambria Math" w:eastAsia="Times New Roman" w:hAnsi="Cambria Math"/>
+              <w:lang w:val="en-US"/>
+            </w:rPr>
+            <m:t>.81</m:t>
+          </m:r>
+          <m:r>
+            <w:rPr>
+              <w:rFonts w:ascii="Cambria Math" w:eastAsia="Times New Roman" w:hAnsi="Cambria Math"/>
+            </w:rPr>
+            <m:t xml:space="preserve"> НМ=</m:t>
+          </m:r>
+          <m:r>
+            <w:rPr>
+              <w:rFonts w:ascii="Cambria Math" w:eastAsia="Times New Roman" w:hAnsi="Cambria Math"/>
+            </w:rPr>
+            <m:t>8</m:t>
+          </m:r>
+          <m:r>
+            <w:rPr>
+              <w:rFonts w:ascii="Cambria Math" w:eastAsia="Times New Roman" w:hAnsi="Cambria Math"/>
+              <w:lang w:val="en-US"/>
+            </w:rPr>
+            <m:t>10</m:t>
+          </m:r>
+          <m:r>
+            <w:rPr>
+              <w:rFonts w:ascii="Cambria Math" w:eastAsia="Times New Roman" w:hAnsi="Cambria Math"/>
+            </w:rPr>
+            <m:t xml:space="preserve"> Нмм</m:t>
+          </m:r>
+        </m:oMath>
+      </m:oMathPara>
+    </w:p>
+    <w:p>
+      <w:pPr>
+        <w:contextualSpacing w:val="0"/>
+        <w:rPr>
+          <w:rFonts w:eastAsia="Times New Roman"/>
+          <w:i/>
+        </w:rPr>
+      </w:pPr>
+      <m:oMathPara>
+        <m:oMath>
+          <m:sSub>
+            <m:sSubPr>
+              <m:ctrlPr>
+                <w:rPr>
+                  <w:rFonts w:ascii="Cambria Math" w:eastAsia="Calibri" w:hAnsi="Cambria Math"/>
+                  <w:i/>
+                </w:rPr>
+              </m:ctrlPr>
+            </m:sSubPr>
+            <m:e>
+              <m:r>
+                <w:rPr>
+                  <w:rFonts w:ascii="Cambria Math" w:eastAsia="Calibri" w:hAnsi="Cambria Math"/>
+                </w:rPr>
+                <m:t>М</m:t>
+              </m:r>
+            </m:e>
+            <m:sub>
+              <m:r>
+                <w:rPr>
+                  <w:rFonts w:ascii="Cambria Math" w:eastAsia="Calibri" w:hAnsi="Cambria Math"/>
+                  <w:lang w:val="en-US"/>
+                </w:rPr>
+                <m:t>I</m:t>
+              </m:r>
+              <m:r>
+                <w:rPr>
+                  <w:rFonts w:ascii="Cambria Math" w:eastAsia="Calibri" w:hAnsi="Cambria Math"/>
+                  <w:lang w:val="en-US"/>
+                </w:rPr>
+                <m:t>II</m:t>
+              </m:r>
+              <m:r>
+                <w:rPr>
+                  <w:rFonts w:ascii="Cambria Math" w:eastAsia="Calibri" w:hAnsi="Cambria Math"/>
+                </w:rPr>
+                <m:t>Σ</m:t>
+              </m:r>
+            </m:sub>
+          </m:sSub>
+          <m:r>
+            <w:rPr>
+              <w:rFonts w:ascii="Cambria Math" w:eastAsia="Calibri" w:hAnsi="Cambria Math"/>
+            </w:rPr>
+            <m:t>=</m:t>
+          </m:r>
+          <m:f>
+            <m:fPr>
+              <m:ctrlPr>
+                <w:rPr>
+                  <w:rFonts w:ascii="Cambria Math" w:eastAsia="Times New Roman" w:hAnsi="Cambria Math"/>
+                  <w:i/>
+                </w:rPr>
+              </m:ctrlPr>
+            </m:fPr>
+            <m:num>
+              <m:sSub>
+                <m:sSubPr>
+                  <m:ctrlPr>
+                    <w:rPr>
+                      <w:rFonts w:ascii="Cambria Math" w:eastAsia="Calibri" w:hAnsi="Cambria Math"/>
+                      <w:i/>
+                    </w:rPr>
+                  </m:ctrlPr>
+                </m:sSubPr>
+                <m:e>
+                  <m:r>
+                    <w:rPr>
+                      <w:rFonts w:ascii="Cambria Math" w:eastAsia="Calibri" w:hAnsi="Cambria Math"/>
+                    </w:rPr>
+                    <m:t>М</m:t>
+                  </m:r>
+                </m:e>
+                <m:sub>
+                  <m:r>
+                    <w:rPr>
+                      <w:rFonts w:ascii="Cambria Math" w:eastAsia="Calibri" w:hAnsi="Cambria Math"/>
+                      <w:lang w:val="en-US"/>
+                    </w:rPr>
+                    <m:t>I</m:t>
+                  </m:r>
+                  <m:r>
+                    <w:rPr>
+                      <w:rFonts w:ascii="Cambria Math" w:eastAsia="Calibri" w:hAnsi="Cambria Math"/>
+                      <w:lang w:val="en-US"/>
+                    </w:rPr>
+                    <m:t>V</m:t>
+                  </m:r>
+                  <m:r>
+                    <w:rPr>
+                      <w:rFonts w:ascii="Cambria Math" w:eastAsia="Calibri" w:hAnsi="Cambria Math"/>
+                    </w:rPr>
+                    <m:t>Σ</m:t>
+                  </m:r>
+                </m:sub>
+              </m:sSub>
+              <m:ctrlPr>
+                <w:rPr>
+                  <w:rFonts w:ascii="Cambria Math" w:eastAsia="Times New Roman" w:hAnsi="Cambria Math"/>
+                  <w:i/>
+                  <w:iCs/>
+                </w:rPr>
+              </m:ctrlPr>
+            </m:num>
+            <m:den>
+              <m:sSub>
+                <m:sSubPr>
+                  <m:ctrlPr>
+                    <w:rPr>
+                      <w:rFonts w:ascii="Cambria Math" w:eastAsia="Calibri" w:hAnsi="Cambria Math"/>
+                      <w:lang w:val="en-US"/>
+                    </w:rPr>
+                  </m:ctrlPr>
+                </m:sSubPr>
+                <m:e>
+                  <m:r>
+                    <m:rPr>
+                      <m:sty m:val="p"/>
+                    </m:rPr>
+                    <w:rPr>
+                      <w:rFonts w:ascii="Cambria Math" w:eastAsia="Calibri" w:hAnsi="Cambria Math"/>
+                      <w:lang w:val="en-US"/>
+                    </w:rPr>
+                    <m:t>i</m:t>
+                  </m:r>
+                </m:e>
+                <m:sub>
+                  <m:r>
+                    <m:rPr>
+                      <m:sty m:val="p"/>
+                    </m:rPr>
+                    <w:rPr>
+                      <w:rFonts w:ascii="Cambria Math" w:eastAsia="Calibri" w:hAnsi="Cambria Math"/>
+                    </w:rPr>
+                    <m:t>56</m:t>
+                  </m:r>
+                </m:sub>
+              </m:sSub>
+              <m:r>
+                <m:rPr>
+                  <m:sty m:val="p"/>
+                </m:rPr>
+                <w:rPr>
+                  <w:rFonts w:ascii="Cambria Math" w:eastAsia="Calibri" w:hAnsi="Cambria Math"/>
+                  <w:vertAlign w:val="subscript"/>
+                </w:rPr>
+                <m:t>⋅</m:t>
+              </m:r>
+              <m:sSub>
+                <m:sSubPr>
+                  <m:ctrlPr>
+                    <w:rPr>
+                      <w:rFonts w:ascii="Cambria Math" w:eastAsia="Calibri" w:hAnsi="Cambria Math"/>
+                      <w:vertAlign w:val="subscript"/>
+                      <w:lang w:val="en-US"/>
+                    </w:rPr>
+                  </m:ctrlPr>
+                </m:sSubPr>
+                <m:e>
+                  <m:r>
+                    <m:rPr>
+                      <m:sty m:val="p"/>
+                    </m:rPr>
+                    <w:rPr>
+                      <w:rFonts w:ascii="Cambria Math" w:eastAsia="Calibri" w:hAnsi="Cambria Math"/>
+                      <w:vertAlign w:val="subscript"/>
+                      <w:lang w:val="en-US"/>
+                    </w:rPr>
+                    <m:t>η</m:t>
+                  </m:r>
+                </m:e>
+                <m:sub>
+                  <m:r>
+                    <m:rPr>
+                      <m:sty m:val="p"/>
+                    </m:rPr>
+                    <w:rPr>
+                      <w:rFonts w:ascii="Cambria Math" w:eastAsia="Calibri" w:hAnsi="Cambria Math"/>
+                      <w:vertAlign w:val="subscript"/>
+                      <w:lang w:val="en-US"/>
+                    </w:rPr>
+                    <m:t>j</m:t>
+                  </m:r>
+                </m:sub>
+              </m:sSub>
+              <m:r>
+                <m:rPr>
+                  <m:sty m:val="p"/>
+                </m:rPr>
+                <w:rPr>
+                  <w:rFonts w:ascii="Cambria Math" w:eastAsia="Calibri" w:hAnsi="Cambria Math"/>
+                  <w:vertAlign w:val="subscript"/>
+                </w:rPr>
+                <m:t>⋅</m:t>
+              </m:r>
+              <m:r>
+                <m:rPr>
+                  <m:nor/>
+                </m:rPr>
+                <w:rPr>
+                  <w:rFonts w:ascii="Cambria Math" w:eastAsia="Calibri" w:hAnsi="Cambria Math"/>
+                  <w:vertAlign w:val="subscript"/>
+                </w:rPr>
+                <m:t xml:space="preserve"> </m:t>
+              </m:r>
+              <m:r>
+                <m:rPr>
+                  <m:sty m:val="p"/>
+                </m:rPr>
+                <w:rPr>
+                  <w:rFonts w:ascii="Cambria Math" w:eastAsia="Calibri" w:hAnsi="Cambria Math"/>
+                  <w:vertAlign w:val="subscript"/>
+                  <w:lang w:val="en-US"/>
+                </w:rPr>
+                <m:t>η</m:t>
+              </m:r>
+              <m:r>
+                <m:rPr>
+                  <m:nor/>
+                </m:rPr>
+                <w:rPr>
+                  <w:rFonts w:ascii="Cambria Math" w:eastAsia="Calibri" w:hAnsi="Cambria Math"/>
+                  <w:vertAlign w:val="subscript"/>
+                </w:rPr>
+                <m:t>подш</m:t>
+              </m:r>
+            </m:den>
+          </m:f>
+          <m:r>
+            <w:rPr>
+              <w:rFonts w:ascii="Cambria Math" w:eastAsia="Times New Roman" w:hAnsi="Cambria Math"/>
+            </w:rPr>
+            <m:t>=</m:t>
+          </m:r>
+          <m:f>
+            <m:fPr>
+              <m:ctrlPr>
+                <w:rPr>
+                  <w:rFonts w:ascii="Cambria Math" w:eastAsia="Times New Roman" w:hAnsi="Cambria Math"/>
+                  <w:i/>
+                </w:rPr>
+              </m:ctrlPr>
+            </m:fPr>
+            <m:num>
+              <m:r>
+                <w:rPr>
+                  <w:rFonts w:ascii="Cambria Math" w:eastAsia="Times New Roman" w:hAnsi="Cambria Math"/>
+                </w:rPr>
+                <m:t>0</m:t>
+              </m:r>
+              <m:r>
+                <w:rPr>
+                  <w:rFonts w:ascii="Cambria Math" w:eastAsia="Times New Roman" w:hAnsi="Cambria Math"/>
+                  <w:lang w:val="en-US"/>
+                </w:rPr>
+                <m:t>.81</m:t>
+              </m:r>
+            </m:num>
+            <m:den>
+              <m:r>
+                <w:rPr>
+                  <w:rFonts w:ascii="Cambria Math" w:eastAsia="Times New Roman" w:hAnsi="Cambria Math"/>
+                </w:rPr>
+                <m:t>1</m:t>
+              </m:r>
+              <m:r>
+                <w:rPr>
+                  <w:rFonts w:ascii="Cambria Math" w:eastAsia="Times New Roman" w:hAnsi="Cambria Math"/>
+                  <w:lang w:val="en-US"/>
+                </w:rPr>
+                <m:t>0</m:t>
+              </m:r>
+              <m:r>
+                <w:rPr>
+                  <w:rFonts w:ascii="Cambria Math" w:eastAsia="Times New Roman" w:hAnsi="Cambria Math"/>
+                </w:rPr>
+                <m:t>⋅0.98⋅0.99</m:t>
+              </m:r>
+            </m:den>
+          </m:f>
+          <m:r>
+            <w:rPr>
+              <w:rFonts w:ascii="Cambria Math" w:eastAsia="Times New Roman" w:hAnsi="Cambria Math"/>
+            </w:rPr>
+            <m:t>=0.</m:t>
+          </m:r>
+          <m:r>
+            <w:rPr>
+              <w:rFonts w:ascii="Cambria Math" w:eastAsia="Times New Roman" w:hAnsi="Cambria Math"/>
+            </w:rPr>
+            <m:t>0</m:t>
+          </m:r>
+          <m:r>
+            <w:rPr>
+              <w:rFonts w:ascii="Cambria Math" w:eastAsia="Times New Roman" w:hAnsi="Cambria Math"/>
+              <w:lang w:val="en-US"/>
+            </w:rPr>
+            <m:t>83</m:t>
+          </m:r>
+          <m:r>
+            <w:rPr>
+              <w:rFonts w:ascii="Cambria Math" w:eastAsia="Times New Roman" w:hAnsi="Cambria Math"/>
+            </w:rPr>
+            <m:t xml:space="preserve"> НМ=</m:t>
+          </m:r>
+          <m:r>
+            <w:rPr>
+              <w:rFonts w:ascii="Cambria Math" w:eastAsia="Times New Roman" w:hAnsi="Cambria Math"/>
+            </w:rPr>
+            <m:t>8</m:t>
+          </m:r>
+          <m:r>
+            <w:rPr>
+              <w:rFonts w:ascii="Cambria Math" w:eastAsia="Times New Roman" w:hAnsi="Cambria Math"/>
+              <w:lang w:val="en-US"/>
+            </w:rPr>
+            <m:t>3</m:t>
+          </m:r>
+          <m:r>
+            <w:rPr>
+              <w:rFonts w:ascii="Cambria Math" w:eastAsia="Times New Roman" w:hAnsi="Cambria Math"/>
+            </w:rPr>
+            <m:t xml:space="preserve"> Нмм</m:t>
+          </m:r>
+        </m:oMath>
+      </m:oMathPara>
+    </w:p>
+    <w:p>
+      <w:pPr>
+        <w:contextualSpacing w:val="0"/>
+        <w:rPr>
+          <w:rFonts w:eastAsia="Times New Roman"/>
+          <w:i/>
+        </w:rPr>
+      </w:pPr>
+    </w:p>
+    <w:p>
+      <w:pPr>
+        <w:contextualSpacing w:val="0"/>
+        <w:rPr>
+          <w:rFonts w:eastAsia="Times New Roman"/>
+          <w:i/>
           <w:lang w:val="en-US"/>
         </w:rPr>
       </w:pPr>
+      <m:oMathPara>
+        <m:oMath>
+          <m:sSub>
+            <m:sSubPr>
+              <m:ctrlPr>
+                <w:rPr>
+                  <w:rFonts w:ascii="Cambria Math" w:eastAsia="Calibri" w:hAnsi="Cambria Math"/>
+                  <w:i/>
+                </w:rPr>
+              </m:ctrlPr>
+            </m:sSubPr>
+            <m:e>
+              <m:r>
+                <w:rPr>
+                  <w:rFonts w:ascii="Cambria Math" w:eastAsia="Calibri" w:hAnsi="Cambria Math"/>
+                </w:rPr>
+                <m:t>М</m:t>
+              </m:r>
+            </m:e>
+            <m:sub>
+              <m:r>
+                <w:rPr>
+                  <w:rFonts w:ascii="Cambria Math" w:eastAsia="Calibri" w:hAnsi="Cambria Math"/>
+                  <w:lang w:val="en-US"/>
+                </w:rPr>
+                <m:t>II</m:t>
+              </m:r>
+              <m:r>
+                <w:rPr>
+                  <w:rFonts w:ascii="Cambria Math" w:eastAsia="Calibri" w:hAnsi="Cambria Math"/>
+                </w:rPr>
+                <m:t>Σ</m:t>
+              </m:r>
+            </m:sub>
+          </m:sSub>
+          <m:r>
+            <w:rPr>
+              <w:rFonts w:ascii="Cambria Math" w:eastAsia="Calibri" w:hAnsi="Cambria Math"/>
+            </w:rPr>
+            <m:t>=</m:t>
+          </m:r>
+          <m:f>
+            <m:fPr>
+              <m:ctrlPr>
+                <w:rPr>
+                  <w:rFonts w:ascii="Cambria Math" w:eastAsia="Times New Roman" w:hAnsi="Cambria Math"/>
+                  <w:i/>
+                </w:rPr>
+              </m:ctrlPr>
+            </m:fPr>
+            <m:num>
+              <m:sSub>
+                <m:sSubPr>
+                  <m:ctrlPr>
+                    <w:rPr>
+                      <w:rFonts w:ascii="Cambria Math" w:eastAsia="Calibri" w:hAnsi="Cambria Math"/>
+                      <w:i/>
+                    </w:rPr>
+                  </m:ctrlPr>
+                </m:sSubPr>
+                <m:e>
+                  <m:r>
+                    <w:rPr>
+                      <w:rFonts w:ascii="Cambria Math" w:eastAsia="Calibri" w:hAnsi="Cambria Math"/>
+                    </w:rPr>
+                    <m:t>М</m:t>
+                  </m:r>
+                </m:e>
+                <m:sub>
+                  <m:r>
+                    <w:rPr>
+                      <w:rFonts w:ascii="Cambria Math" w:eastAsia="Calibri" w:hAnsi="Cambria Math"/>
+                      <w:lang w:val="en-US"/>
+                    </w:rPr>
+                    <m:t>I</m:t>
+                  </m:r>
+                  <m:r>
+                    <w:rPr>
+                      <w:rFonts w:ascii="Cambria Math" w:eastAsia="Calibri" w:hAnsi="Cambria Math"/>
+                      <w:lang w:val="en-US"/>
+                    </w:rPr>
+                    <m:t>II</m:t>
+                  </m:r>
+                  <m:r>
+                    <w:rPr>
+                      <w:rFonts w:ascii="Cambria Math" w:eastAsia="Calibri" w:hAnsi="Cambria Math"/>
+                    </w:rPr>
+                    <m:t>Σ</m:t>
+                  </m:r>
+                </m:sub>
+              </m:sSub>
+              <m:ctrlPr>
+                <w:rPr>
+                  <w:rFonts w:ascii="Cambria Math" w:eastAsia="Times New Roman" w:hAnsi="Cambria Math"/>
+                  <w:i/>
+                  <w:iCs/>
+                </w:rPr>
+              </m:ctrlPr>
+            </m:num>
+            <m:den>
+              <m:sSub>
+                <m:sSubPr>
+                  <m:ctrlPr>
+                    <w:rPr>
+                      <w:rFonts w:ascii="Cambria Math" w:eastAsia="Calibri" w:hAnsi="Cambria Math"/>
+                      <w:lang w:val="en-US"/>
+                    </w:rPr>
+                  </m:ctrlPr>
+                </m:sSubPr>
+                <m:e>
+                  <m:r>
+                    <m:rPr>
+                      <m:sty m:val="p"/>
+                    </m:rPr>
+                    <w:rPr>
+                      <w:rFonts w:ascii="Cambria Math" w:eastAsia="Calibri" w:hAnsi="Cambria Math"/>
+                      <w:lang w:val="en-US"/>
+                    </w:rPr>
+                    <m:t>i</m:t>
+                  </m:r>
+                </m:e>
+                <m:sub>
+                  <m:r>
+                    <m:rPr>
+                      <m:sty m:val="p"/>
+                    </m:rPr>
+                    <w:rPr>
+                      <w:rFonts w:ascii="Cambria Math" w:eastAsia="Calibri" w:hAnsi="Cambria Math"/>
+                    </w:rPr>
+                    <m:t>3</m:t>
+                  </m:r>
+                  <m:r>
+                    <w:rPr>
+                      <w:rFonts w:ascii="Cambria Math" w:eastAsia="Calibri" w:hAnsi="Cambria Math"/>
+                      <w:lang w:val="en-US"/>
+                    </w:rPr>
+                    <m:t>4</m:t>
+                  </m:r>
+                </m:sub>
+              </m:sSub>
+              <m:r>
+                <m:rPr>
+                  <m:sty m:val="p"/>
+                </m:rPr>
+                <w:rPr>
+                  <w:rFonts w:ascii="Cambria Math" w:eastAsia="Calibri" w:hAnsi="Cambria Math"/>
+                  <w:vertAlign w:val="subscript"/>
+                </w:rPr>
+                <m:t>⋅</m:t>
+              </m:r>
+              <m:sSub>
+                <m:sSubPr>
+                  <m:ctrlPr>
+                    <w:rPr>
+                      <w:rFonts w:ascii="Cambria Math" w:eastAsia="Calibri" w:hAnsi="Cambria Math"/>
+                      <w:vertAlign w:val="subscript"/>
+                      <w:lang w:val="en-US"/>
+                    </w:rPr>
+                  </m:ctrlPr>
+                </m:sSubPr>
+                <m:e>
+                  <m:r>
+                    <m:rPr>
+                      <m:sty m:val="p"/>
+                    </m:rPr>
+                    <w:rPr>
+                      <w:rFonts w:ascii="Cambria Math" w:eastAsia="Calibri" w:hAnsi="Cambria Math"/>
+                      <w:vertAlign w:val="subscript"/>
+                      <w:lang w:val="en-US"/>
+                    </w:rPr>
+                    <m:t>η</m:t>
+                  </m:r>
+                </m:e>
+                <m:sub>
+                  <m:r>
+                    <m:rPr>
+                      <m:sty m:val="p"/>
+                    </m:rPr>
+                    <w:rPr>
+                      <w:rFonts w:ascii="Cambria Math" w:eastAsia="Calibri" w:hAnsi="Cambria Math"/>
+                      <w:vertAlign w:val="subscript"/>
+                      <w:lang w:val="en-US"/>
+                    </w:rPr>
+                    <m:t>j</m:t>
+                  </m:r>
+                </m:sub>
+              </m:sSub>
+              <m:r>
+                <m:rPr>
+                  <m:sty m:val="p"/>
+                </m:rPr>
+                <w:rPr>
+                  <w:rFonts w:ascii="Cambria Math" w:eastAsia="Calibri" w:hAnsi="Cambria Math"/>
+                  <w:vertAlign w:val="subscript"/>
+                </w:rPr>
+                <m:t>⋅</m:t>
+              </m:r>
+              <m:r>
+                <m:rPr>
+                  <m:nor/>
+                </m:rPr>
+                <w:rPr>
+                  <w:rFonts w:ascii="Cambria Math" w:eastAsia="Calibri" w:hAnsi="Cambria Math"/>
+                  <w:vertAlign w:val="subscript"/>
+                </w:rPr>
+                <m:t xml:space="preserve"> </m:t>
+              </m:r>
+              <m:r>
+                <m:rPr>
+                  <m:sty m:val="p"/>
+                </m:rPr>
+                <w:rPr>
+                  <w:rFonts w:ascii="Cambria Math" w:eastAsia="Calibri" w:hAnsi="Cambria Math"/>
+                  <w:vertAlign w:val="subscript"/>
+                  <w:lang w:val="en-US"/>
+                </w:rPr>
+                <m:t>η</m:t>
+              </m:r>
+              <m:r>
+                <m:rPr>
+                  <m:nor/>
+                </m:rPr>
+                <w:rPr>
+                  <w:rFonts w:ascii="Cambria Math" w:eastAsia="Calibri" w:hAnsi="Cambria Math"/>
+                  <w:vertAlign w:val="subscript"/>
+                </w:rPr>
+                <m:t>подш</m:t>
+              </m:r>
+            </m:den>
+          </m:f>
+          <m:r>
+            <w:rPr>
+              <w:rFonts w:ascii="Cambria Math" w:eastAsia="Times New Roman" w:hAnsi="Cambria Math"/>
+            </w:rPr>
+            <m:t>=</m:t>
+          </m:r>
+          <m:f>
+            <m:fPr>
+              <m:ctrlPr>
+                <w:rPr>
+                  <w:rFonts w:ascii="Cambria Math" w:eastAsia="Times New Roman" w:hAnsi="Cambria Math"/>
+                  <w:i/>
+                </w:rPr>
+              </m:ctrlPr>
+            </m:fPr>
+            <m:num>
+              <m:r>
+                <w:rPr>
+                  <w:rFonts w:ascii="Cambria Math" w:eastAsia="Times New Roman" w:hAnsi="Cambria Math"/>
+                </w:rPr>
+                <m:t>0.</m:t>
+              </m:r>
+              <m:r>
+                <w:rPr>
+                  <w:rFonts w:ascii="Cambria Math" w:eastAsia="Times New Roman" w:hAnsi="Cambria Math"/>
+                </w:rPr>
+                <m:t>0</m:t>
+              </m:r>
+              <m:r>
+                <w:rPr>
+                  <w:rFonts w:ascii="Cambria Math" w:eastAsia="Times New Roman" w:hAnsi="Cambria Math"/>
+                  <w:lang w:val="en-US"/>
+                </w:rPr>
+                <m:t>83</m:t>
+              </m:r>
+            </m:num>
+            <m:den>
+              <m:r>
+                <w:rPr>
+                  <w:rFonts w:ascii="Cambria Math" w:eastAsia="Times New Roman" w:hAnsi="Cambria Math"/>
+                </w:rPr>
+                <m:t>8⋅0.98⋅0.99</m:t>
+              </m:r>
+            </m:den>
+          </m:f>
+          <m:r>
+            <w:rPr>
+              <w:rFonts w:ascii="Cambria Math" w:eastAsia="Times New Roman" w:hAnsi="Cambria Math"/>
+            </w:rPr>
+            <m:t>=0.0</m:t>
+          </m:r>
+          <m:r>
+            <w:rPr>
+              <w:rFonts w:ascii="Cambria Math" w:eastAsia="Times New Roman" w:hAnsi="Cambria Math"/>
+            </w:rPr>
+            <m:t>1</m:t>
+          </m:r>
+          <m:r>
+            <w:rPr>
+              <w:rFonts w:ascii="Cambria Math" w:eastAsia="Times New Roman" w:hAnsi="Cambria Math"/>
+              <w:lang w:val="en-US"/>
+            </w:rPr>
+            <m:t>07</m:t>
+          </m:r>
+          <m:r>
+            <w:rPr>
+              <w:rFonts w:ascii="Cambria Math" w:eastAsia="Times New Roman" w:hAnsi="Cambria Math"/>
+            </w:rPr>
+            <m:t xml:space="preserve"> НМ=</m:t>
+          </m:r>
+          <m:r>
+            <w:rPr>
+              <w:rFonts w:ascii="Cambria Math" w:eastAsia="Times New Roman" w:hAnsi="Cambria Math"/>
+            </w:rPr>
+            <m:t>1</m:t>
+          </m:r>
+          <m:r>
+            <w:rPr>
+              <w:rFonts w:ascii="Cambria Math" w:eastAsia="Times New Roman" w:hAnsi="Cambria Math"/>
+              <w:lang w:val="en-US"/>
+            </w:rPr>
+            <m:t>0.7</m:t>
+          </m:r>
+          <m:r>
+            <w:rPr>
+              <w:rFonts w:ascii="Cambria Math" w:eastAsia="Times New Roman" w:hAnsi="Cambria Math"/>
+            </w:rPr>
+            <m:t xml:space="preserve"> Нмм</m:t>
+          </m:r>
+        </m:oMath>
+      </m:oMathPara>
+    </w:p>
+    <w:p>
+      <w:pPr>
+        <w:contextualSpacing w:val="0"/>
+        <w:rPr>
+          <w:rFonts w:eastAsia="Times New Roman"/>
+          <w:i/>
+          <w:lang w:val="en-US"/>
+        </w:rPr>
+      </w:pPr>
+      <m:oMathPara>
+        <m:oMath>
+          <m:sSub>
+            <m:sSubPr>
+              <m:ctrlPr>
+                <w:rPr>
+                  <w:rFonts w:ascii="Cambria Math" w:eastAsia="Calibri" w:hAnsi="Cambria Math"/>
+                  <w:i/>
+                </w:rPr>
+              </m:ctrlPr>
+            </m:sSubPr>
+            <m:e>
+              <m:r>
+                <w:rPr>
+                  <w:rFonts w:ascii="Cambria Math" w:eastAsia="Calibri" w:hAnsi="Cambria Math"/>
+                </w:rPr>
+                <m:t>М</m:t>
+              </m:r>
+            </m:e>
+            <m:sub>
+              <m:r>
+                <w:rPr>
+                  <w:rFonts w:ascii="Cambria Math" w:eastAsia="Calibri" w:hAnsi="Cambria Math"/>
+                  <w:lang w:val="en-US"/>
+                </w:rPr>
+                <m:t>I</m:t>
+              </m:r>
+              <m:r>
+                <w:rPr>
+                  <w:rFonts w:ascii="Cambria Math" w:eastAsia="Calibri" w:hAnsi="Cambria Math"/>
+                </w:rPr>
+                <m:t>Σ</m:t>
+              </m:r>
+            </m:sub>
+          </m:sSub>
+          <m:r>
+            <w:rPr>
+              <w:rFonts w:ascii="Cambria Math" w:eastAsia="Calibri" w:hAnsi="Cambria Math"/>
+            </w:rPr>
+            <m:t>=</m:t>
+          </m:r>
+          <m:f>
+            <m:fPr>
+              <m:ctrlPr>
+                <w:rPr>
+                  <w:rFonts w:ascii="Cambria Math" w:eastAsia="Times New Roman" w:hAnsi="Cambria Math"/>
+                  <w:i/>
+                </w:rPr>
+              </m:ctrlPr>
+            </m:fPr>
+            <m:num>
+              <m:sSub>
+                <m:sSubPr>
+                  <m:ctrlPr>
+                    <w:rPr>
+                      <w:rFonts w:ascii="Cambria Math" w:eastAsia="Calibri" w:hAnsi="Cambria Math"/>
+                      <w:i/>
+                    </w:rPr>
+                  </m:ctrlPr>
+                </m:sSubPr>
+                <m:e>
+                  <m:r>
+                    <w:rPr>
+                      <w:rFonts w:ascii="Cambria Math" w:eastAsia="Calibri" w:hAnsi="Cambria Math"/>
+                    </w:rPr>
+                    <m:t>М</m:t>
+                  </m:r>
+                </m:e>
+                <m:sub>
+                  <m:r>
+                    <w:rPr>
+                      <w:rFonts w:ascii="Cambria Math" w:eastAsia="Calibri" w:hAnsi="Cambria Math"/>
+                      <w:lang w:val="en-US"/>
+                    </w:rPr>
+                    <m:t>I</m:t>
+                  </m:r>
+                  <m:r>
+                    <w:rPr>
+                      <w:rFonts w:ascii="Cambria Math" w:eastAsia="Calibri" w:hAnsi="Cambria Math"/>
+                      <w:lang w:val="en-US"/>
+                    </w:rPr>
+                    <m:t>I</m:t>
+                  </m:r>
+                  <m:r>
+                    <w:rPr>
+                      <w:rFonts w:ascii="Cambria Math" w:eastAsia="Calibri" w:hAnsi="Cambria Math"/>
+                    </w:rPr>
+                    <m:t>Σ</m:t>
+                  </m:r>
+                </m:sub>
+              </m:sSub>
+              <m:ctrlPr>
+                <w:rPr>
+                  <w:rFonts w:ascii="Cambria Math" w:eastAsia="Times New Roman" w:hAnsi="Cambria Math"/>
+                  <w:i/>
+                  <w:iCs/>
+                </w:rPr>
+              </m:ctrlPr>
+            </m:num>
+            <m:den>
+              <m:sSub>
+                <m:sSubPr>
+                  <m:ctrlPr>
+                    <w:rPr>
+                      <w:rFonts w:ascii="Cambria Math" w:eastAsia="Calibri" w:hAnsi="Cambria Math"/>
+                      <w:lang w:val="en-US"/>
+                    </w:rPr>
+                  </m:ctrlPr>
+                </m:sSubPr>
+                <m:e>
+                  <m:r>
+                    <m:rPr>
+                      <m:sty m:val="p"/>
+                    </m:rPr>
+                    <w:rPr>
+                      <w:rFonts w:ascii="Cambria Math" w:eastAsia="Calibri" w:hAnsi="Cambria Math"/>
+                      <w:lang w:val="en-US"/>
+                    </w:rPr>
+                    <m:t>i</m:t>
+                  </m:r>
+                </m:e>
+                <m:sub>
+                  <m:r>
+                    <m:rPr>
+                      <m:sty m:val="p"/>
+                    </m:rPr>
+                    <w:rPr>
+                      <w:rFonts w:ascii="Cambria Math" w:eastAsia="Calibri" w:hAnsi="Cambria Math"/>
+                    </w:rPr>
+                    <m:t>1</m:t>
+                  </m:r>
+                  <m:r>
+                    <w:rPr>
+                      <w:rFonts w:ascii="Cambria Math" w:eastAsia="Calibri" w:hAnsi="Cambria Math"/>
+                      <w:lang w:val="en-US"/>
+                    </w:rPr>
+                    <m:t>2</m:t>
+                  </m:r>
+                </m:sub>
+              </m:sSub>
+              <m:r>
+                <m:rPr>
+                  <m:sty m:val="p"/>
+                </m:rPr>
+                <w:rPr>
+                  <w:rFonts w:ascii="Cambria Math" w:eastAsia="Calibri" w:hAnsi="Cambria Math"/>
+                  <w:vertAlign w:val="subscript"/>
+                </w:rPr>
+                <m:t>⋅</m:t>
+              </m:r>
+              <m:sSub>
+                <m:sSubPr>
+                  <m:ctrlPr>
+                    <w:rPr>
+                      <w:rFonts w:ascii="Cambria Math" w:eastAsia="Calibri" w:hAnsi="Cambria Math"/>
+                      <w:vertAlign w:val="subscript"/>
+                      <w:lang w:val="en-US"/>
+                    </w:rPr>
+                  </m:ctrlPr>
+                </m:sSubPr>
+                <m:e>
+                  <m:r>
+                    <m:rPr>
+                      <m:sty m:val="p"/>
+                    </m:rPr>
+                    <w:rPr>
+                      <w:rFonts w:ascii="Cambria Math" w:eastAsia="Calibri" w:hAnsi="Cambria Math"/>
+                      <w:vertAlign w:val="subscript"/>
+                      <w:lang w:val="en-US"/>
+                    </w:rPr>
+                    <m:t>η</m:t>
+                  </m:r>
+                </m:e>
+                <m:sub>
+                  <m:r>
+                    <m:rPr>
+                      <m:sty m:val="p"/>
+                    </m:rPr>
+                    <w:rPr>
+                      <w:rFonts w:ascii="Cambria Math" w:eastAsia="Calibri" w:hAnsi="Cambria Math"/>
+                      <w:vertAlign w:val="subscript"/>
+                      <w:lang w:val="en-US"/>
+                    </w:rPr>
+                    <m:t>j</m:t>
+                  </m:r>
+                </m:sub>
+              </m:sSub>
+              <m:r>
+                <m:rPr>
+                  <m:sty m:val="p"/>
+                </m:rPr>
+                <w:rPr>
+                  <w:rFonts w:ascii="Cambria Math" w:eastAsia="Calibri" w:hAnsi="Cambria Math"/>
+                  <w:vertAlign w:val="subscript"/>
+                </w:rPr>
+                <m:t>⋅</m:t>
+              </m:r>
+              <m:r>
+                <m:rPr>
+                  <m:nor/>
+                </m:rPr>
+                <w:rPr>
+                  <w:rFonts w:ascii="Cambria Math" w:eastAsia="Calibri" w:hAnsi="Cambria Math"/>
+                  <w:vertAlign w:val="subscript"/>
+                </w:rPr>
+                <m:t xml:space="preserve"> </m:t>
+              </m:r>
+              <m:r>
+                <m:rPr>
+                  <m:sty m:val="p"/>
+                </m:rPr>
+                <w:rPr>
+                  <w:rFonts w:ascii="Cambria Math" w:eastAsia="Calibri" w:hAnsi="Cambria Math"/>
+                  <w:vertAlign w:val="subscript"/>
+                  <w:lang w:val="en-US"/>
+                </w:rPr>
+                <m:t>η</m:t>
+              </m:r>
+              <m:r>
+                <m:rPr>
+                  <m:nor/>
+                </m:rPr>
+                <w:rPr>
+                  <w:rFonts w:ascii="Cambria Math" w:eastAsia="Calibri" w:hAnsi="Cambria Math"/>
+                  <w:vertAlign w:val="subscript"/>
+                </w:rPr>
+                <m:t>подш</m:t>
+              </m:r>
+            </m:den>
+          </m:f>
+          <m:r>
+            <w:rPr>
+              <w:rFonts w:ascii="Cambria Math" w:eastAsia="Times New Roman" w:hAnsi="Cambria Math"/>
+            </w:rPr>
+            <m:t>=</m:t>
+          </m:r>
+          <m:f>
+            <m:fPr>
+              <m:ctrlPr>
+                <w:rPr>
+                  <w:rFonts w:ascii="Cambria Math" w:eastAsia="Times New Roman" w:hAnsi="Cambria Math"/>
+                  <w:i/>
+                </w:rPr>
+              </m:ctrlPr>
+            </m:fPr>
+            <m:num>
+              <m:r>
+                <w:rPr>
+                  <w:rFonts w:ascii="Cambria Math" w:eastAsia="Times New Roman" w:hAnsi="Cambria Math"/>
+                </w:rPr>
+                <m:t>0.0</m:t>
+              </m:r>
+              <m:r>
+                <w:rPr>
+                  <w:rFonts w:ascii="Cambria Math" w:eastAsia="Times New Roman" w:hAnsi="Cambria Math"/>
+                </w:rPr>
+                <m:t>1</m:t>
+              </m:r>
+              <m:r>
+                <w:rPr>
+                  <w:rFonts w:ascii="Cambria Math" w:eastAsia="Times New Roman" w:hAnsi="Cambria Math"/>
+                </w:rPr>
+                <m:t>07</m:t>
+              </m:r>
+            </m:num>
+            <m:den>
+              <m:r>
+                <w:rPr>
+                  <w:rFonts w:ascii="Cambria Math" w:eastAsia="Times New Roman" w:hAnsi="Cambria Math"/>
+                </w:rPr>
+                <m:t>6</m:t>
+              </m:r>
+              <m:r>
+                <w:rPr>
+                  <w:rFonts w:ascii="Cambria Math" w:eastAsia="Times New Roman" w:hAnsi="Cambria Math"/>
+                </w:rPr>
+                <m:t>⋅0.98⋅0.99</m:t>
+              </m:r>
+            </m:den>
+          </m:f>
+          <m:r>
+            <w:rPr>
+              <w:rFonts w:ascii="Cambria Math" w:eastAsia="Times New Roman" w:hAnsi="Cambria Math"/>
+            </w:rPr>
+            <m:t>=0.0</m:t>
+          </m:r>
+          <m:r>
+            <w:rPr>
+              <w:rFonts w:ascii="Cambria Math" w:eastAsia="Times New Roman" w:hAnsi="Cambria Math"/>
+            </w:rPr>
+            <m:t>0</m:t>
+          </m:r>
+          <m:r>
+            <w:rPr>
+              <w:rFonts w:ascii="Cambria Math" w:eastAsia="Times New Roman" w:hAnsi="Cambria Math"/>
+            </w:rPr>
+            <m:t>1</m:t>
+          </m:r>
+          <m:r>
+            <w:rPr>
+              <w:rFonts w:ascii="Cambria Math" w:eastAsia="Times New Roman" w:hAnsi="Cambria Math"/>
+            </w:rPr>
+            <m:t>8</m:t>
+          </m:r>
+          <m:r>
+            <w:rPr>
+              <w:rFonts w:ascii="Cambria Math" w:eastAsia="Times New Roman" w:hAnsi="Cambria Math"/>
+            </w:rPr>
+            <m:t xml:space="preserve"> НМ=</m:t>
+          </m:r>
+          <m:r>
+            <w:rPr>
+              <w:rFonts w:ascii="Cambria Math" w:eastAsia="Times New Roman" w:hAnsi="Cambria Math"/>
+            </w:rPr>
+            <m:t>1</m:t>
+          </m:r>
+          <m:r>
+            <w:rPr>
+              <w:rFonts w:ascii="Cambria Math" w:eastAsia="Times New Roman" w:hAnsi="Cambria Math"/>
+              <w:lang w:val="en-US"/>
+            </w:rPr>
+            <m:t>.8</m:t>
+          </m:r>
+          <m:r>
+            <w:rPr>
+              <w:rFonts w:ascii="Cambria Math" w:eastAsia="Times New Roman" w:hAnsi="Cambria Math"/>
+            </w:rPr>
+            <m:t xml:space="preserve"> Нмм</m:t>
+          </m:r>
+        </m:oMath>
+      </m:oMathPara>
+    </w:p>
+    <w:p>
+      <w:pPr>
+        <w:contextualSpacing w:val="0"/>
+        <w:rPr>
+          <w:rFonts w:eastAsia="Times New Roman"/>
+          <w:iCs/>
+        </w:rPr>
+      </w:pPr>
+      <w:r>
+        <w:rPr>
+          <w:rFonts w:eastAsia="Times New Roman"/>
+          <w:iCs/>
+        </w:rPr>
+        <w:t>За неимением большинства необходимых данных (</w:t>
+      </w:r>
+      <w:proofErr w:type="gramStart"/>
+      <w:r>
+        <w:rPr>
+          <w:rFonts w:eastAsia="Times New Roman"/>
+          <w:iCs/>
+        </w:rPr>
+        <w:t>Например</w:t>
+      </w:r>
+      <w:proofErr w:type="gramEnd"/>
+      <w:r>
+        <w:rPr>
+          <w:rFonts w:eastAsia="Times New Roman"/>
+          <w:iCs/>
+        </w:rPr>
+        <w:t xml:space="preserve"> о диаметрах валов), влиянием муфты на систему пренебрегаю. Оно будет рассчитано в проверочном расчете.</w:t>
+      </w:r>
+    </w:p>
+    <w:p>
+      <w:pPr>
+        <w:contextualSpacing w:val="0"/>
+        <w:rPr>
+          <w:rFonts w:eastAsia="Times New Roman"/>
+          <w:iCs/>
+        </w:rPr>
+      </w:pPr>
+      <w:r>
+        <w:rPr>
+          <w:rFonts w:eastAsia="Times New Roman"/>
+          <w:iCs/>
+        </w:rPr>
+        <w:t xml:space="preserve"> </w:t>
+      </w:r>
+    </w:p>
+    <w:p>
+      <w:pPr>
+        <w:pStyle w:val="-"/>
+        <w:numPr>
+          <w:ilvl w:val="0"/>
+          <w:numId w:val="25"/>
+        </w:numPr>
+      </w:pPr>
+      <w:r>
+        <w:lastRenderedPageBreak/>
+        <w:t>Расчет зубчатых колес на прочность</w:t>
+      </w:r>
     </w:p>
     <w:p>
       <w:pPr>
         <w:pStyle w:val="afc"/>
       </w:pPr>
-      <w:r>
-        <w:t xml:space="preserve">Такое отклонение не превышает допустимую [&lt;10%]. В таком случае можно считать выбранные значения чисел зубьев колеса и шестерни подходящими. </w:t>
-      </w:r>
-    </w:p>
-    <w:p>
-      <w:pPr>
-        <w:pStyle w:val="afc"/>
-      </w:pPr>
-      <w:r>
-        <w:t>Кинематическая схема приведена на рисунке 1:</w:t>
-      </w:r>
+    </w:p>
+    <w:p>
+      <w:pPr>
+        <w:contextualSpacing w:val="0"/>
+        <w:rPr>
+          <w:rFonts w:eastAsia="Times New Roman"/>
+          <w:i/>
+        </w:rPr>
+      </w:pPr>
     </w:p>
     <w:p>
       <w:pPr>
         <w:pStyle w:val="-"/>
       </w:pPr>
-      <w:bookmarkStart w:id="11" w:name="_Toc507062326"/>
-      <w:bookmarkStart w:id="12" w:name="_Toc507062764"/>
       <w:r>
         <w:rPr>
           <w:iCs/>
@@ -10304,7 +12521,7 @@
       <w:r>
         <w:t xml:space="preserve">Технические характеристики двигателей ДПР-72 исполнения Ф1; ДПР-72-Ф1-03; сайт компании «Электроника и Связь, поставка электронных компонентов» URL: </w:t>
       </w:r>
-      <w:hyperlink r:id="rId17" w:history="1">
+      <w:hyperlink r:id="rId18" w:history="1">
         <w:r>
           <w:rPr>
             <w:rStyle w:val="a6"/>
@@ -10327,9 +12544,9 @@
       </w:pPr>
     </w:p>
     <w:sectPr>
-      <w:headerReference w:type="default" r:id="rId18"/>
-      <w:footerReference w:type="even" r:id="rId19"/>
-      <w:footerReference w:type="default" r:id="rId20"/>
+      <w:headerReference w:type="default" r:id="rId19"/>
+      <w:footerReference w:type="even" r:id="rId20"/>
+      <w:footerReference w:type="default" r:id="rId21"/>
       <w:pgSz w:w="11906" w:h="16838" w:code="9"/>
       <w:pgMar w:top="1134" w:right="851" w:bottom="1134" w:left="1701" w:header="709" w:footer="709" w:gutter="0"/>
       <w:cols w:space="708"/>

</xml_diff>